<commit_message>
Finish Gravitational Interaction lab
</commit_message>
<xml_diff>
--- a/labs/Week 3/Simulated Gravitational Interactions Lab.docx
+++ b/labs/Week 3/Simulated Gravitational Interactions Lab.docx
@@ -175,15 +175,12 @@
         </w:rPr>
       </w:pPr>
       <w:r>
-        <w:rPr>
-          <w:sz w:val="28"/>
-          <w:szCs w:val="28"/>
-        </w:rPr>
+        <w:rPr/>
         <w:drawing>
           <wp:inline distT="0" distB="0" distL="0" distR="0">
             <wp:extent cx="5760085" cy="3239770"/>
             <wp:effectExtent l="0" t="0" r="0" b="0"/>
-            <wp:docPr id="1" name="Object1"/>
+            <wp:docPr id="1" name=""/>
             <wp:cNvGraphicFramePr/>
             <a:graphic xmlns:a="http://schemas.openxmlformats.org/drawingml/2006/main">
               <a:graphicData uri="http://schemas.openxmlformats.org/drawingml/2006/chart">
@@ -203,15 +200,12 @@
         </w:rPr>
       </w:pPr>
       <w:r>
-        <w:rPr>
-          <w:sz w:val="28"/>
-          <w:szCs w:val="28"/>
-        </w:rPr>
+        <w:rPr/>
         <w:drawing>
           <wp:inline distT="0" distB="0" distL="0" distR="0">
             <wp:extent cx="5760085" cy="3239770"/>
             <wp:effectExtent l="0" t="0" r="0" b="0"/>
-            <wp:docPr id="2" name="Object2"/>
+            <wp:docPr id="2" name=""/>
             <wp:cNvGraphicFramePr/>
             <a:graphic xmlns:a="http://schemas.openxmlformats.org/drawingml/2006/main">
               <a:graphicData uri="http://schemas.openxmlformats.org/drawingml/2006/chart">
@@ -246,15 +240,12 @@
         </w:rPr>
       </w:pPr>
       <w:r>
-        <w:rPr>
-          <w:sz w:val="28"/>
-          <w:szCs w:val="28"/>
-        </w:rPr>
+        <w:rPr/>
         <w:drawing>
           <wp:inline distT="0" distB="0" distL="0" distR="0">
             <wp:extent cx="5760085" cy="3239770"/>
             <wp:effectExtent l="0" t="0" r="0" b="0"/>
-            <wp:docPr id="3" name="Object3"/>
+            <wp:docPr id="3" name=""/>
             <wp:cNvGraphicFramePr/>
             <a:graphic xmlns:a="http://schemas.openxmlformats.org/drawingml/2006/main">
               <a:graphicData uri="http://schemas.openxmlformats.org/drawingml/2006/chart">
@@ -265,15 +256,12 @@
         </w:drawing>
       </w:r>
       <w:r>
-        <w:rPr>
-          <w:sz w:val="28"/>
-          <w:szCs w:val="28"/>
-        </w:rPr>
+        <w:rPr/>
         <w:drawing>
           <wp:inline distT="0" distB="0" distL="0" distR="0">
             <wp:extent cx="5760085" cy="3239770"/>
             <wp:effectExtent l="0" t="0" r="0" b="0"/>
-            <wp:docPr id="4" name="Object4"/>
+            <wp:docPr id="4" name=""/>
             <wp:cNvGraphicFramePr/>
             <a:graphic xmlns:a="http://schemas.openxmlformats.org/drawingml/2006/main">
               <a:graphicData uri="http://schemas.openxmlformats.org/drawingml/2006/chart">
@@ -284,15 +272,12 @@
         </w:drawing>
       </w:r>
       <w:r>
-        <w:rPr>
-          <w:sz w:val="28"/>
-          <w:szCs w:val="28"/>
-        </w:rPr>
+        <w:rPr/>
         <w:drawing>
           <wp:inline distT="0" distB="0" distL="0" distR="0">
             <wp:extent cx="5760085" cy="3239770"/>
             <wp:effectExtent l="0" t="0" r="0" b="0"/>
-            <wp:docPr id="5" name="Object5"/>
+            <wp:docPr id="5" name=""/>
             <wp:cNvGraphicFramePr/>
             <a:graphic xmlns:a="http://schemas.openxmlformats.org/drawingml/2006/main">
               <a:graphicData uri="http://schemas.openxmlformats.org/drawingml/2006/chart">
@@ -398,15 +383,12 @@
         </w:rPr>
       </w:pPr>
       <w:r>
-        <w:rPr>
-          <w:sz w:val="28"/>
-          <w:szCs w:val="28"/>
-        </w:rPr>
+        <w:rPr/>
         <w:drawing>
           <wp:inline distT="0" distB="0" distL="0" distR="0">
             <wp:extent cx="5760085" cy="3239770"/>
             <wp:effectExtent l="0" t="0" r="0" b="0"/>
-            <wp:docPr id="6" name="Object6"/>
+            <wp:docPr id="6" name=""/>
             <wp:cNvGraphicFramePr/>
             <a:graphic xmlns:a="http://schemas.openxmlformats.org/drawingml/2006/main">
               <a:graphicData uri="http://schemas.openxmlformats.org/drawingml/2006/chart">
@@ -417,15 +399,12 @@
         </w:drawing>
       </w:r>
       <w:r>
-        <w:rPr>
-          <w:sz w:val="28"/>
-          <w:szCs w:val="28"/>
-        </w:rPr>
+        <w:rPr/>
         <w:drawing>
           <wp:inline distT="0" distB="0" distL="0" distR="0">
             <wp:extent cx="5760085" cy="3239770"/>
             <wp:effectExtent l="0" t="0" r="0" b="0"/>
-            <wp:docPr id="7" name="Object7"/>
+            <wp:docPr id="7" name=""/>
             <wp:cNvGraphicFramePr/>
             <a:graphic xmlns:a="http://schemas.openxmlformats.org/drawingml/2006/main">
               <a:graphicData uri="http://schemas.openxmlformats.org/drawingml/2006/chart">
@@ -436,15 +415,12 @@
         </w:drawing>
       </w:r>
       <w:r>
-        <w:rPr>
-          <w:sz w:val="28"/>
-          <w:szCs w:val="28"/>
-        </w:rPr>
+        <w:rPr/>
         <w:drawing>
           <wp:inline distT="0" distB="0" distL="0" distR="0">
             <wp:extent cx="5760085" cy="3239770"/>
             <wp:effectExtent l="0" t="0" r="0" b="0"/>
-            <wp:docPr id="8" name="Object8"/>
+            <wp:docPr id="8" name=""/>
             <wp:cNvGraphicFramePr/>
             <a:graphic xmlns:a="http://schemas.openxmlformats.org/drawingml/2006/main">
               <a:graphicData uri="http://schemas.openxmlformats.org/drawingml/2006/chart">
@@ -455,15 +431,12 @@
         </w:drawing>
       </w:r>
       <w:r>
-        <w:rPr>
-          <w:sz w:val="28"/>
-          <w:szCs w:val="28"/>
-        </w:rPr>
+        <w:rPr/>
         <w:drawing>
           <wp:inline distT="0" distB="0" distL="0" distR="0">
             <wp:extent cx="5760085" cy="3239770"/>
             <wp:effectExtent l="0" t="0" r="0" b="0"/>
-            <wp:docPr id="9" name="Object9"/>
+            <wp:docPr id="9" name=""/>
             <wp:cNvGraphicFramePr/>
             <a:graphic xmlns:a="http://schemas.openxmlformats.org/drawingml/2006/main">
               <a:graphicData uri="http://schemas.openxmlformats.org/drawingml/2006/chart">
@@ -498,15 +471,12 @@
         </w:rPr>
       </w:pPr>
       <w:r>
-        <w:rPr>
-          <w:sz w:val="28"/>
-          <w:szCs w:val="28"/>
-        </w:rPr>
+        <w:rPr/>
         <w:drawing>
           <wp:inline distT="0" distB="0" distL="0" distR="0">
             <wp:extent cx="5760085" cy="3239770"/>
             <wp:effectExtent l="0" t="0" r="0" b="0"/>
-            <wp:docPr id="10" name="Object10"/>
+            <wp:docPr id="10" name=""/>
             <wp:cNvGraphicFramePr/>
             <a:graphic xmlns:a="http://schemas.openxmlformats.org/drawingml/2006/main">
               <a:graphicData uri="http://schemas.openxmlformats.org/drawingml/2006/chart">
@@ -577,10 +547,7 @@
         </w:rPr>
       </w:pPr>
       <w:r>
-        <w:rPr>
-          <w:sz w:val="28"/>
-          <w:szCs w:val="28"/>
-        </w:rPr>
+        <w:rPr/>
       </w:r>
       <m:oMath xmlns:m="http://schemas.openxmlformats.org/officeDocument/2006/math">
         <m:sSub>
@@ -691,7 +658,7 @@
         <w:gridCol w:w="1020"/>
         <w:gridCol w:w="1140"/>
         <w:gridCol w:w="1020"/>
-        <w:gridCol w:w="1080"/>
+        <w:gridCol w:w="1079"/>
         <w:gridCol w:w="1020"/>
       </w:tblGrid>
       <w:tr>
@@ -901,7 +868,7 @@
         </w:tc>
         <w:tc>
           <w:tcPr>
-            <w:tcW w:w="1080" w:type="dxa"/>
+            <w:tcW w:w="1079" w:type="dxa"/>
             <w:tcBorders>
               <w:top w:val="single" w:sz="6" w:space="0" w:color="000000"/>
               <w:bottom w:val="single" w:sz="6" w:space="0" w:color="000000"/>
@@ -1276,7 +1243,7 @@
         </w:tc>
         <w:tc>
           <w:tcPr>
-            <w:tcW w:w="1080" w:type="dxa"/>
+            <w:tcW w:w="1079" w:type="dxa"/>
             <w:tcBorders/>
           </w:tcPr>
           <w:p>
@@ -1543,6 +1510,7 @@
                 <w:szCs w:val="24"/>
                 <w:u w:val="none"/>
               </w:rPr>
+              <w:t>9.807</w:t>
             </w:r>
           </w:p>
         </w:tc>
@@ -1590,6 +1558,7 @@
                 <w:szCs w:val="24"/>
                 <w:u w:val="none"/>
               </w:rPr>
+              <w:t>24.79</w:t>
             </w:r>
           </w:p>
         </w:tc>
@@ -1637,12 +1606,13 @@
                 <w:szCs w:val="24"/>
                 <w:u w:val="none"/>
               </w:rPr>
+              <w:t>3.711</w:t>
             </w:r>
           </w:p>
         </w:tc>
         <w:tc>
           <w:tcPr>
-            <w:tcW w:w="1080" w:type="dxa"/>
+            <w:tcW w:w="1079" w:type="dxa"/>
             <w:tcBorders/>
           </w:tcPr>
           <w:p>
@@ -1684,6 +1654,7 @@
                 <w:szCs w:val="24"/>
                 <w:u w:val="none"/>
               </w:rPr>
+              <w:t>1.62</w:t>
             </w:r>
           </w:p>
         </w:tc>
@@ -1731,6 +1702,7 @@
                 <w:szCs w:val="24"/>
                 <w:u w:val="none"/>
               </w:rPr>
+              <w:t>10.44</w:t>
             </w:r>
           </w:p>
         </w:tc>
@@ -1939,7 +1911,7 @@
         </w:tc>
         <w:tc>
           <w:tcPr>
-            <w:tcW w:w="1080" w:type="dxa"/>
+            <w:tcW w:w="1079" w:type="dxa"/>
             <w:tcBorders>
               <w:bottom w:val="single" w:sz="6" w:space="0" w:color="000000"/>
             </w:tcBorders>
@@ -2289,7 +2261,6 @@
     <w:rPrDefault>
       <w:rPr>
         <w:rFonts w:ascii="Calibri" w:hAnsi="Calibri" w:eastAsia="Calibri" w:cs="" w:asciiTheme="minorHAnsi" w:cstheme="minorBidi" w:eastAsiaTheme="minorHAnsi" w:hAnsiTheme="minorHAnsi"/>
-        <w:sz w:val="22"/>
         <w:szCs w:val="22"/>
         <w:lang w:val="en-US" w:eastAsia="en-US" w:bidi="ar-SA"/>
       </w:rPr>
@@ -2683,6 +2654,7 @@
     <w:qFormat/>
     <w:pPr>
       <w:widowControl/>
+      <w:suppressAutoHyphens w:val="true"/>
       <w:bidi w:val="0"/>
       <w:spacing w:lineRule="auto" w:line="259" w:before="0" w:after="160"/>
       <w:jc w:val="left"/>
@@ -2881,11 +2853,17 @@
           <a:p>
             <a:pPr>
               <a:defRPr b="0" sz="1300" spc="-1" strike="noStrike">
+                <a:solidFill>
+                  <a:srgbClr val="000000"/>
+                </a:solidFill>
                 <a:latin typeface="Arial"/>
               </a:defRPr>
             </a:pPr>
             <a:r>
               <a:rPr b="0" sz="1300" spc="-1" strike="noStrike">
+                <a:solidFill>
+                  <a:srgbClr val="000000"/>
+                </a:solidFill>
                 <a:latin typeface="Arial"/>
               </a:rPr>
               <a:t>Free fall
@@ -2912,7 +2890,7 @@
           <c:order val="0"/>
           <c:tx>
             <c:strRef>
-              <c:f>categories</c:f>
+              <c:f>label 0</c:f>
               <c:strCache>
                 <c:ptCount val="1"/>
                 <c:pt idx="0">
@@ -2945,11 +2923,15 @@
               <a:p>
                 <a:pPr>
                   <a:defRPr b="0" sz="1000" spc="-1" strike="noStrike">
+                    <a:solidFill>
+                      <a:srgbClr val="000000"/>
+                    </a:solidFill>
                     <a:latin typeface="Arial"/>
                   </a:defRPr>
                 </a:pPr>
               </a:p>
             </c:txPr>
+            <c:dLblPos val="r"/>
             <c:showLegendKey val="0"/>
             <c:showVal val="0"/>
             <c:showCatName val="0"/>
@@ -2960,6 +2942,87 @@
           </c:dLbls>
           <c:xVal>
             <c:numRef>
+              <c:f>1</c:f>
+              <c:numCache>
+                <c:formatCode>General</c:formatCode>
+                <c:ptCount val="24"/>
+                <c:pt idx="0">
+                  <c:v>0</c:v>
+                </c:pt>
+                <c:pt idx="1">
+                  <c:v>0.121</c:v>
+                </c:pt>
+                <c:pt idx="2">
+                  <c:v>0.246</c:v>
+                </c:pt>
+                <c:pt idx="3">
+                  <c:v>0.371</c:v>
+                </c:pt>
+                <c:pt idx="4">
+                  <c:v>0.511</c:v>
+                </c:pt>
+                <c:pt idx="5">
+                  <c:v>0.622</c:v>
+                </c:pt>
+                <c:pt idx="6">
+                  <c:v>0.761</c:v>
+                </c:pt>
+                <c:pt idx="7">
+                  <c:v>0.87</c:v>
+                </c:pt>
+                <c:pt idx="8">
+                  <c:v>0.995</c:v>
+                </c:pt>
+                <c:pt idx="9">
+                  <c:v>1.12</c:v>
+                </c:pt>
+                <c:pt idx="10">
+                  <c:v>1.245</c:v>
+                </c:pt>
+                <c:pt idx="11">
+                  <c:v>1.386</c:v>
+                </c:pt>
+                <c:pt idx="12">
+                  <c:v>1.496</c:v>
+                </c:pt>
+                <c:pt idx="13">
+                  <c:v>1.623</c:v>
+                </c:pt>
+                <c:pt idx="14">
+                  <c:v>1.748</c:v>
+                </c:pt>
+                <c:pt idx="15">
+                  <c:v>1.87</c:v>
+                </c:pt>
+                <c:pt idx="16">
+                  <c:v>1.998</c:v>
+                </c:pt>
+                <c:pt idx="17">
+                  <c:v>2.122</c:v>
+                </c:pt>
+                <c:pt idx="18">
+                  <c:v>2.263</c:v>
+                </c:pt>
+                <c:pt idx="19">
+                  <c:v>2.386</c:v>
+                </c:pt>
+                <c:pt idx="20">
+                  <c:v>2.496</c:v>
+                </c:pt>
+                <c:pt idx="21">
+                  <c:v>2.62</c:v>
+                </c:pt>
+                <c:pt idx="22">
+                  <c:v>2.761</c:v>
+                </c:pt>
+                <c:pt idx="23">
+                  <c:v>2.87</c:v>
+                </c:pt>
+              </c:numCache>
+            </c:numRef>
+          </c:xVal>
+          <c:yVal>
+            <c:numRef>
               <c:f>0</c:f>
               <c:numCache>
                 <c:formatCode>General</c:formatCode>
@@ -2968,87 +3031,6 @@
                   <c:v>0</c:v>
                 </c:pt>
                 <c:pt idx="1">
-                  <c:v>0.121</c:v>
-                </c:pt>
-                <c:pt idx="2">
-                  <c:v>0.246</c:v>
-                </c:pt>
-                <c:pt idx="3">
-                  <c:v>0.371</c:v>
-                </c:pt>
-                <c:pt idx="4">
-                  <c:v>0.511</c:v>
-                </c:pt>
-                <c:pt idx="5">
-                  <c:v>0.622</c:v>
-                </c:pt>
-                <c:pt idx="6">
-                  <c:v>0.761</c:v>
-                </c:pt>
-                <c:pt idx="7">
-                  <c:v>0.87</c:v>
-                </c:pt>
-                <c:pt idx="8">
-                  <c:v>0.995</c:v>
-                </c:pt>
-                <c:pt idx="9">
-                  <c:v>1.12</c:v>
-                </c:pt>
-                <c:pt idx="10">
-                  <c:v>1.245</c:v>
-                </c:pt>
-                <c:pt idx="11">
-                  <c:v>1.386</c:v>
-                </c:pt>
-                <c:pt idx="12">
-                  <c:v>1.496</c:v>
-                </c:pt>
-                <c:pt idx="13">
-                  <c:v>1.623</c:v>
-                </c:pt>
-                <c:pt idx="14">
-                  <c:v>1.748</c:v>
-                </c:pt>
-                <c:pt idx="15">
-                  <c:v>1.87</c:v>
-                </c:pt>
-                <c:pt idx="16">
-                  <c:v>1.998</c:v>
-                </c:pt>
-                <c:pt idx="17">
-                  <c:v>2.122</c:v>
-                </c:pt>
-                <c:pt idx="18">
-                  <c:v>2.263</c:v>
-                </c:pt>
-                <c:pt idx="19">
-                  <c:v>2.386</c:v>
-                </c:pt>
-                <c:pt idx="20">
-                  <c:v>2.496</c:v>
-                </c:pt>
-                <c:pt idx="21">
-                  <c:v>2.62</c:v>
-                </c:pt>
-                <c:pt idx="22">
-                  <c:v>2.761</c:v>
-                </c:pt>
-                <c:pt idx="23">
-                  <c:v>2.87</c:v>
-                </c:pt>
-              </c:numCache>
-            </c:numRef>
-          </c:xVal>
-          <c:yVal>
-            <c:numRef>
-              <c:f>1</c:f>
-              <c:numCache>
-                <c:formatCode>General</c:formatCode>
-                <c:ptCount val="24"/>
-                <c:pt idx="0">
-                  <c:v>0</c:v>
-                </c:pt>
-                <c:pt idx="1">
                   <c:v>1.1866</c:v>
                 </c:pt>
                 <c:pt idx="2">
@@ -3122,11 +3104,11 @@
           </c:yVal>
           <c:smooth val="0"/>
         </c:ser>
-        <c:axId val="19843224"/>
-        <c:axId val="83654845"/>
+        <c:axId val="52870287"/>
+        <c:axId val="5495284"/>
       </c:scatterChart>
       <c:valAx>
-        <c:axId val="19843224"/>
+        <c:axId val="52870287"/>
         <c:scaling>
           <c:orientation val="minMax"/>
         </c:scaling>
@@ -3134,19 +3116,21 @@
         <c:axPos val="b"/>
         <c:majorGridlines>
           <c:spPr>
-            <a:ln>
+            <a:ln w="6480">
               <a:solidFill>
                 <a:srgbClr val="b3b3b3"/>
               </a:solidFill>
+              <a:round/>
             </a:ln>
           </c:spPr>
         </c:majorGridlines>
         <c:minorGridlines>
           <c:spPr>
-            <a:ln>
+            <a:ln w="6480">
               <a:solidFill>
                 <a:srgbClr val="dddddd"/>
               </a:solidFill>
+              <a:round/>
             </a:ln>
           </c:spPr>
         </c:minorGridlines>
@@ -3158,11 +3142,17 @@
               <a:p>
                 <a:pPr>
                   <a:defRPr b="0" sz="900" spc="-1" strike="noStrike">
+                    <a:solidFill>
+                      <a:srgbClr val="000000"/>
+                    </a:solidFill>
                     <a:latin typeface="Arial"/>
                   </a:defRPr>
                 </a:pPr>
                 <a:r>
                   <a:rPr b="0" sz="900" spc="-1" strike="noStrike">
+                    <a:solidFill>
+                      <a:srgbClr val="000000"/>
+                    </a:solidFill>
                     <a:latin typeface="Arial"/>
                   </a:rPr>
                   <a:t>t (sec)</a:t>
@@ -3183,10 +3173,11 @@
         <c:minorTickMark val="none"/>
         <c:tickLblPos val="nextTo"/>
         <c:spPr>
-          <a:ln>
+          <a:ln w="6480">
             <a:solidFill>
               <a:srgbClr val="b3b3b3"/>
             </a:solidFill>
+            <a:round/>
           </a:ln>
         </c:spPr>
         <c:txPr>
@@ -3195,17 +3186,20 @@
           <a:p>
             <a:pPr>
               <a:defRPr b="0" sz="1000" spc="-1" strike="noStrike">
+                <a:solidFill>
+                  <a:srgbClr val="000000"/>
+                </a:solidFill>
                 <a:latin typeface="Arial"/>
               </a:defRPr>
             </a:pPr>
           </a:p>
         </c:txPr>
-        <c:crossAx val="83654845"/>
+        <c:crossAx val="5495284"/>
         <c:crosses val="autoZero"/>
         <c:crossBetween val="midCat"/>
       </c:valAx>
       <c:valAx>
-        <c:axId val="83654845"/>
+        <c:axId val="5495284"/>
         <c:scaling>
           <c:orientation val="minMax"/>
         </c:scaling>
@@ -3213,10 +3207,11 @@
         <c:axPos val="l"/>
         <c:majorGridlines>
           <c:spPr>
-            <a:ln>
+            <a:ln w="6480">
               <a:solidFill>
                 <a:srgbClr val="b3b3b3"/>
               </a:solidFill>
+              <a:round/>
             </a:ln>
           </c:spPr>
         </c:majorGridlines>
@@ -3228,11 +3223,17 @@
               <a:p>
                 <a:pPr>
                   <a:defRPr b="0" sz="900" spc="-1" strike="noStrike">
+                    <a:solidFill>
+                      <a:srgbClr val="000000"/>
+                    </a:solidFill>
                     <a:latin typeface="Arial"/>
                   </a:defRPr>
                 </a:pPr>
                 <a:r>
                   <a:rPr b="0" sz="900" spc="-1" strike="noStrike">
+                    <a:solidFill>
+                      <a:srgbClr val="000000"/>
+                    </a:solidFill>
                     <a:latin typeface="Arial"/>
                   </a:rPr>
                   <a:t>v (m/s)</a:t>
@@ -3253,10 +3254,11 @@
         <c:minorTickMark val="none"/>
         <c:tickLblPos val="nextTo"/>
         <c:spPr>
-          <a:ln>
+          <a:ln w="6480">
             <a:solidFill>
               <a:srgbClr val="b3b3b3"/>
             </a:solidFill>
+            <a:round/>
           </a:ln>
         </c:spPr>
         <c:txPr>
@@ -3265,12 +3267,15 @@
           <a:p>
             <a:pPr>
               <a:defRPr b="0" sz="1000" spc="-1" strike="noStrike">
+                <a:solidFill>
+                  <a:srgbClr val="000000"/>
+                </a:solidFill>
                 <a:latin typeface="Arial"/>
               </a:defRPr>
             </a:pPr>
           </a:p>
         </c:txPr>
-        <c:crossAx val="19843224"/>
+        <c:crossAx val="52870287"/>
         <c:crosses val="autoZero"/>
         <c:crossBetween val="midCat"/>
       </c:valAx>
@@ -3290,7 +3295,7 @@
     <a:solidFill>
       <a:srgbClr val="ffffff"/>
     </a:solidFill>
-    <a:ln>
+    <a:ln w="9360">
       <a:noFill/>
     </a:ln>
   </c:spPr>
@@ -3310,11 +3315,17 @@
           <a:p>
             <a:pPr>
               <a:defRPr b="0" sz="1300" spc="-1" strike="noStrike">
+                <a:solidFill>
+                  <a:srgbClr val="000000"/>
+                </a:solidFill>
                 <a:latin typeface="Arial"/>
               </a:defRPr>
             </a:pPr>
             <a:r>
               <a:rPr b="0" sz="1300" spc="-1" strike="noStrike">
+                <a:solidFill>
+                  <a:srgbClr val="000000"/>
+                </a:solidFill>
                 <a:latin typeface="Arial"/>
               </a:rPr>
               <a:t>Free fall
@@ -3341,7 +3352,7 @@
           <c:order val="0"/>
           <c:tx>
             <c:strRef>
-              <c:f>categories</c:f>
+              <c:f>label 0</c:f>
               <c:strCache>
                 <c:ptCount val="1"/>
                 <c:pt idx="0">
@@ -3374,11 +3385,15 @@
               <a:p>
                 <a:pPr>
                   <a:defRPr b="0" sz="1000" spc="-1" strike="noStrike">
+                    <a:solidFill>
+                      <a:srgbClr val="000000"/>
+                    </a:solidFill>
                     <a:latin typeface="Arial"/>
                   </a:defRPr>
                 </a:pPr>
               </a:p>
             </c:txPr>
+            <c:dLblPos val="r"/>
             <c:showLegendKey val="0"/>
             <c:showVal val="0"/>
             <c:showCatName val="0"/>
@@ -3389,10 +3404,11 @@
           </c:dLbls>
           <c:trendline>
             <c:spPr>
-              <a:ln>
+              <a:ln w="6480">
                 <a:solidFill>
                   <a:srgbClr val="004586"/>
                 </a:solidFill>
+                <a:round/>
               </a:ln>
             </c:spPr>
             <c:trendlineType val="linear"/>
@@ -3403,6 +3419,84 @@
           </c:trendline>
           <c:xVal>
             <c:numRef>
+              <c:f>1</c:f>
+              <c:numCache>
+                <c:formatCode>General</c:formatCode>
+                <c:ptCount val="23"/>
+                <c:pt idx="0">
+                  <c:v>0</c:v>
+                </c:pt>
+                <c:pt idx="1">
+                  <c:v>0.14</c:v>
+                </c:pt>
+                <c:pt idx="2">
+                  <c:v>0.265</c:v>
+                </c:pt>
+                <c:pt idx="3">
+                  <c:v>0.391</c:v>
+                </c:pt>
+                <c:pt idx="4">
+                  <c:v>0.515</c:v>
+                </c:pt>
+                <c:pt idx="5">
+                  <c:v>0.656</c:v>
+                </c:pt>
+                <c:pt idx="6">
+                  <c:v>0.765</c:v>
+                </c:pt>
+                <c:pt idx="7">
+                  <c:v>0.906</c:v>
+                </c:pt>
+                <c:pt idx="8">
+                  <c:v>1.017</c:v>
+                </c:pt>
+                <c:pt idx="9">
+                  <c:v>1.143</c:v>
+                </c:pt>
+                <c:pt idx="10">
+                  <c:v>1.265</c:v>
+                </c:pt>
+                <c:pt idx="11">
+                  <c:v>1.39</c:v>
+                </c:pt>
+                <c:pt idx="12">
+                  <c:v>1.517</c:v>
+                </c:pt>
+                <c:pt idx="13">
+                  <c:v>1.642</c:v>
+                </c:pt>
+                <c:pt idx="14">
+                  <c:v>1.781</c:v>
+                </c:pt>
+                <c:pt idx="15">
+                  <c:v>1.89</c:v>
+                </c:pt>
+                <c:pt idx="16">
+                  <c:v>2.034</c:v>
+                </c:pt>
+                <c:pt idx="17">
+                  <c:v>2.141</c:v>
+                </c:pt>
+                <c:pt idx="18">
+                  <c:v>2.265</c:v>
+                </c:pt>
+                <c:pt idx="19">
+                  <c:v>2.392</c:v>
+                </c:pt>
+                <c:pt idx="20">
+                  <c:v>2.516</c:v>
+                </c:pt>
+                <c:pt idx="21">
+                  <c:v>2.641</c:v>
+                </c:pt>
+                <c:pt idx="22">
+                  <c:v>2.766</c:v>
+                </c:pt>
+              </c:numCache>
+            </c:numRef>
+          </c:xVal>
+          <c:yVal>
+            <c:numRef>
               <c:f>0</c:f>
               <c:numCache>
                 <c:formatCode>General</c:formatCode>
@@ -3411,84 +3505,6 @@
                   <c:v>0</c:v>
                 </c:pt>
                 <c:pt idx="1">
-                  <c:v>0.14</c:v>
-                </c:pt>
-                <c:pt idx="2">
-                  <c:v>0.265</c:v>
-                </c:pt>
-                <c:pt idx="3">
-                  <c:v>0.391</c:v>
-                </c:pt>
-                <c:pt idx="4">
-                  <c:v>0.515</c:v>
-                </c:pt>
-                <c:pt idx="5">
-                  <c:v>0.656</c:v>
-                </c:pt>
-                <c:pt idx="6">
-                  <c:v>0.765</c:v>
-                </c:pt>
-                <c:pt idx="7">
-                  <c:v>0.906</c:v>
-                </c:pt>
-                <c:pt idx="8">
-                  <c:v>1.017</c:v>
-                </c:pt>
-                <c:pt idx="9">
-                  <c:v>1.143</c:v>
-                </c:pt>
-                <c:pt idx="10">
-                  <c:v>1.265</c:v>
-                </c:pt>
-                <c:pt idx="11">
-                  <c:v>1.39</c:v>
-                </c:pt>
-                <c:pt idx="12">
-                  <c:v>1.517</c:v>
-                </c:pt>
-                <c:pt idx="13">
-                  <c:v>1.642</c:v>
-                </c:pt>
-                <c:pt idx="14">
-                  <c:v>1.781</c:v>
-                </c:pt>
-                <c:pt idx="15">
-                  <c:v>1.89</c:v>
-                </c:pt>
-                <c:pt idx="16">
-                  <c:v>2.034</c:v>
-                </c:pt>
-                <c:pt idx="17">
-                  <c:v>2.141</c:v>
-                </c:pt>
-                <c:pt idx="18">
-                  <c:v>2.265</c:v>
-                </c:pt>
-                <c:pt idx="19">
-                  <c:v>2.392</c:v>
-                </c:pt>
-                <c:pt idx="20">
-                  <c:v>2.516</c:v>
-                </c:pt>
-                <c:pt idx="21">
-                  <c:v>2.641</c:v>
-                </c:pt>
-                <c:pt idx="22">
-                  <c:v>2.766</c:v>
-                </c:pt>
-              </c:numCache>
-            </c:numRef>
-          </c:xVal>
-          <c:yVal>
-            <c:numRef>
-              <c:f>1</c:f>
-              <c:numCache>
-                <c:formatCode>General</c:formatCode>
-                <c:ptCount val="23"/>
-                <c:pt idx="0">
-                  <c:v>0</c:v>
-                </c:pt>
-                <c:pt idx="1">
                   <c:v>1.4624</c:v>
                 </c:pt>
                 <c:pt idx="2">
@@ -3559,11 +3575,11 @@
           </c:yVal>
           <c:smooth val="0"/>
         </c:ser>
-        <c:axId val="82004998"/>
-        <c:axId val="51677945"/>
+        <c:axId val="32035779"/>
+        <c:axId val="46601931"/>
       </c:scatterChart>
       <c:valAx>
-        <c:axId val="82004998"/>
+        <c:axId val="32035779"/>
         <c:scaling>
           <c:orientation val="minMax"/>
         </c:scaling>
@@ -3571,19 +3587,21 @@
         <c:axPos val="b"/>
         <c:majorGridlines>
           <c:spPr>
-            <a:ln>
+            <a:ln w="6480">
               <a:solidFill>
                 <a:srgbClr val="b3b3b3"/>
               </a:solidFill>
+              <a:round/>
             </a:ln>
           </c:spPr>
         </c:majorGridlines>
         <c:minorGridlines>
           <c:spPr>
-            <a:ln>
+            <a:ln w="6480">
               <a:solidFill>
                 <a:srgbClr val="dddddd"/>
               </a:solidFill>
+              <a:round/>
             </a:ln>
           </c:spPr>
         </c:minorGridlines>
@@ -3595,11 +3613,17 @@
               <a:p>
                 <a:pPr>
                   <a:defRPr b="0" sz="900" spc="-1" strike="noStrike">
+                    <a:solidFill>
+                      <a:srgbClr val="000000"/>
+                    </a:solidFill>
                     <a:latin typeface="Arial"/>
                   </a:defRPr>
                 </a:pPr>
                 <a:r>
                   <a:rPr b="0" sz="900" spc="-1" strike="noStrike">
+                    <a:solidFill>
+                      <a:srgbClr val="000000"/>
+                    </a:solidFill>
                     <a:latin typeface="Arial"/>
                   </a:rPr>
                   <a:t>t (sec)</a:t>
@@ -3620,10 +3644,11 @@
         <c:minorTickMark val="none"/>
         <c:tickLblPos val="nextTo"/>
         <c:spPr>
-          <a:ln>
+          <a:ln w="6480">
             <a:solidFill>
               <a:srgbClr val="b3b3b3"/>
             </a:solidFill>
+            <a:round/>
           </a:ln>
         </c:spPr>
         <c:txPr>
@@ -3632,17 +3657,20 @@
           <a:p>
             <a:pPr>
               <a:defRPr b="0" sz="1000" spc="-1" strike="noStrike">
+                <a:solidFill>
+                  <a:srgbClr val="000000"/>
+                </a:solidFill>
                 <a:latin typeface="Arial"/>
               </a:defRPr>
             </a:pPr>
           </a:p>
         </c:txPr>
-        <c:crossAx val="51677945"/>
+        <c:crossAx val="46601931"/>
         <c:crosses val="autoZero"/>
         <c:crossBetween val="midCat"/>
       </c:valAx>
       <c:valAx>
-        <c:axId val="51677945"/>
+        <c:axId val="46601931"/>
         <c:scaling>
           <c:orientation val="minMax"/>
         </c:scaling>
@@ -3650,10 +3678,11 @@
         <c:axPos val="l"/>
         <c:majorGridlines>
           <c:spPr>
-            <a:ln>
+            <a:ln w="6480">
               <a:solidFill>
                 <a:srgbClr val="b3b3b3"/>
               </a:solidFill>
+              <a:round/>
             </a:ln>
           </c:spPr>
         </c:majorGridlines>
@@ -3665,11 +3694,17 @@
               <a:p>
                 <a:pPr>
                   <a:defRPr b="0" sz="900" spc="-1" strike="noStrike">
+                    <a:solidFill>
+                      <a:srgbClr val="000000"/>
+                    </a:solidFill>
                     <a:latin typeface="Arial"/>
                   </a:defRPr>
                 </a:pPr>
                 <a:r>
                   <a:rPr b="0" sz="900" spc="-1" strike="noStrike">
+                    <a:solidFill>
+                      <a:srgbClr val="000000"/>
+                    </a:solidFill>
                     <a:latin typeface="Arial"/>
                   </a:rPr>
                   <a:t>v (m/s)</a:t>
@@ -3690,10 +3725,11 @@
         <c:minorTickMark val="none"/>
         <c:tickLblPos val="nextTo"/>
         <c:spPr>
-          <a:ln>
+          <a:ln w="6480">
             <a:solidFill>
               <a:srgbClr val="b3b3b3"/>
             </a:solidFill>
+            <a:round/>
           </a:ln>
         </c:spPr>
         <c:txPr>
@@ -3702,12 +3738,15 @@
           <a:p>
             <a:pPr>
               <a:defRPr b="0" sz="1000" spc="-1" strike="noStrike">
+                <a:solidFill>
+                  <a:srgbClr val="000000"/>
+                </a:solidFill>
                 <a:latin typeface="Arial"/>
               </a:defRPr>
             </a:pPr>
           </a:p>
         </c:txPr>
-        <c:crossAx val="82004998"/>
+        <c:crossAx val="32035779"/>
         <c:crosses val="autoZero"/>
         <c:crossBetween val="midCat"/>
       </c:valAx>
@@ -3727,7 +3766,7 @@
     <a:solidFill>
       <a:srgbClr val="ffffff"/>
     </a:solidFill>
-    <a:ln>
+    <a:ln w="9360">
       <a:noFill/>
     </a:ln>
   </c:spPr>
@@ -3747,11 +3786,17 @@
           <a:p>
             <a:pPr>
               <a:defRPr b="0" sz="1300" spc="-1" strike="noStrike">
+                <a:solidFill>
+                  <a:srgbClr val="000000"/>
+                </a:solidFill>
                 <a:latin typeface="Arial"/>
               </a:defRPr>
             </a:pPr>
             <a:r>
               <a:rPr b="0" sz="1300" spc="-1" strike="noStrike">
+                <a:solidFill>
+                  <a:srgbClr val="000000"/>
+                </a:solidFill>
                 <a:latin typeface="Arial"/>
               </a:rPr>
               <a:t>Free fall
@@ -3778,7 +3823,7 @@
           <c:order val="0"/>
           <c:tx>
             <c:strRef>
-              <c:f>categories</c:f>
+              <c:f>label 0</c:f>
               <c:strCache>
                 <c:ptCount val="1"/>
                 <c:pt idx="0">
@@ -3811,11 +3856,15 @@
               <a:p>
                 <a:pPr>
                   <a:defRPr b="0" sz="1000" spc="-1" strike="noStrike">
+                    <a:solidFill>
+                      <a:srgbClr val="000000"/>
+                    </a:solidFill>
                     <a:latin typeface="Arial"/>
                   </a:defRPr>
                 </a:pPr>
               </a:p>
             </c:txPr>
+            <c:dLblPos val="r"/>
             <c:showLegendKey val="0"/>
             <c:showVal val="0"/>
             <c:showCatName val="0"/>
@@ -3826,6 +3875,60 @@
           </c:dLbls>
           <c:xVal>
             <c:numRef>
+              <c:f>1</c:f>
+              <c:numCache>
+                <c:formatCode>General</c:formatCode>
+                <c:ptCount val="15"/>
+                <c:pt idx="0">
+                  <c:v>0</c:v>
+                </c:pt>
+                <c:pt idx="1">
+                  <c:v>0.125</c:v>
+                </c:pt>
+                <c:pt idx="2">
+                  <c:v>0.25</c:v>
+                </c:pt>
+                <c:pt idx="3">
+                  <c:v>0.375</c:v>
+                </c:pt>
+                <c:pt idx="4">
+                  <c:v>0.485</c:v>
+                </c:pt>
+                <c:pt idx="5">
+                  <c:v>0.611</c:v>
+                </c:pt>
+                <c:pt idx="6">
+                  <c:v>0.737</c:v>
+                </c:pt>
+                <c:pt idx="7">
+                  <c:v>0.875</c:v>
+                </c:pt>
+                <c:pt idx="8">
+                  <c:v>1</c:v>
+                </c:pt>
+                <c:pt idx="9">
+                  <c:v>1.112</c:v>
+                </c:pt>
+                <c:pt idx="10">
+                  <c:v>1.235</c:v>
+                </c:pt>
+                <c:pt idx="11">
+                  <c:v>1.361</c:v>
+                </c:pt>
+                <c:pt idx="12">
+                  <c:v>1.486</c:v>
+                </c:pt>
+                <c:pt idx="13">
+                  <c:v>1.625</c:v>
+                </c:pt>
+                <c:pt idx="14">
+                  <c:v>1.75</c:v>
+                </c:pt>
+              </c:numCache>
+            </c:numRef>
+          </c:xVal>
+          <c:yVal>
+            <c:numRef>
               <c:f>0</c:f>
               <c:numCache>
                 <c:formatCode>General</c:formatCode>
@@ -3834,60 +3937,6 @@
                   <c:v>0</c:v>
                 </c:pt>
                 <c:pt idx="1">
-                  <c:v>0.125</c:v>
-                </c:pt>
-                <c:pt idx="2">
-                  <c:v>0.25</c:v>
-                </c:pt>
-                <c:pt idx="3">
-                  <c:v>0.375</c:v>
-                </c:pt>
-                <c:pt idx="4">
-                  <c:v>0.485</c:v>
-                </c:pt>
-                <c:pt idx="5">
-                  <c:v>0.611</c:v>
-                </c:pt>
-                <c:pt idx="6">
-                  <c:v>0.737</c:v>
-                </c:pt>
-                <c:pt idx="7">
-                  <c:v>0.875</c:v>
-                </c:pt>
-                <c:pt idx="8">
-                  <c:v>1</c:v>
-                </c:pt>
-                <c:pt idx="9">
-                  <c:v>1.112</c:v>
-                </c:pt>
-                <c:pt idx="10">
-                  <c:v>1.235</c:v>
-                </c:pt>
-                <c:pt idx="11">
-                  <c:v>1.361</c:v>
-                </c:pt>
-                <c:pt idx="12">
-                  <c:v>1.486</c:v>
-                </c:pt>
-                <c:pt idx="13">
-                  <c:v>1.625</c:v>
-                </c:pt>
-                <c:pt idx="14">
-                  <c:v>1.75</c:v>
-                </c:pt>
-              </c:numCache>
-            </c:numRef>
-          </c:xVal>
-          <c:yVal>
-            <c:numRef>
-              <c:f>1</c:f>
-              <c:numCache>
-                <c:formatCode>General</c:formatCode>
-                <c:ptCount val="15"/>
-                <c:pt idx="0">
-                  <c:v>0</c:v>
-                </c:pt>
-                <c:pt idx="1">
                   <c:v>3.0991</c:v>
                 </c:pt>
                 <c:pt idx="2">
@@ -3934,11 +3983,11 @@
           </c:yVal>
           <c:smooth val="0"/>
         </c:ser>
-        <c:axId val="84245330"/>
-        <c:axId val="66901198"/>
+        <c:axId val="30772734"/>
+        <c:axId val="1323549"/>
       </c:scatterChart>
       <c:valAx>
-        <c:axId val="84245330"/>
+        <c:axId val="30772734"/>
         <c:scaling>
           <c:orientation val="minMax"/>
         </c:scaling>
@@ -3946,19 +3995,21 @@
         <c:axPos val="b"/>
         <c:majorGridlines>
           <c:spPr>
-            <a:ln>
+            <a:ln w="6480">
               <a:solidFill>
                 <a:srgbClr val="b3b3b3"/>
               </a:solidFill>
+              <a:round/>
             </a:ln>
           </c:spPr>
         </c:majorGridlines>
         <c:minorGridlines>
           <c:spPr>
-            <a:ln>
+            <a:ln w="6480">
               <a:solidFill>
                 <a:srgbClr val="dddddd"/>
               </a:solidFill>
+              <a:round/>
             </a:ln>
           </c:spPr>
         </c:minorGridlines>
@@ -3970,11 +4021,17 @@
               <a:p>
                 <a:pPr>
                   <a:defRPr b="0" sz="900" spc="-1" strike="noStrike">
+                    <a:solidFill>
+                      <a:srgbClr val="000000"/>
+                    </a:solidFill>
                     <a:latin typeface="Arial"/>
                   </a:defRPr>
                 </a:pPr>
                 <a:r>
                   <a:rPr b="0" sz="900" spc="-1" strike="noStrike">
+                    <a:solidFill>
+                      <a:srgbClr val="000000"/>
+                    </a:solidFill>
                     <a:latin typeface="Arial"/>
                   </a:rPr>
                   <a:t>t (sec)</a:t>
@@ -3995,10 +4052,11 @@
         <c:minorTickMark val="none"/>
         <c:tickLblPos val="nextTo"/>
         <c:spPr>
-          <a:ln>
+          <a:ln w="6480">
             <a:solidFill>
               <a:srgbClr val="b3b3b3"/>
             </a:solidFill>
+            <a:round/>
           </a:ln>
         </c:spPr>
         <c:txPr>
@@ -4007,17 +4065,20 @@
           <a:p>
             <a:pPr>
               <a:defRPr b="0" sz="1000" spc="-1" strike="noStrike">
+                <a:solidFill>
+                  <a:srgbClr val="000000"/>
+                </a:solidFill>
                 <a:latin typeface="Arial"/>
               </a:defRPr>
             </a:pPr>
           </a:p>
         </c:txPr>
-        <c:crossAx val="66901198"/>
+        <c:crossAx val="1323549"/>
         <c:crosses val="autoZero"/>
         <c:crossBetween val="midCat"/>
       </c:valAx>
       <c:valAx>
-        <c:axId val="66901198"/>
+        <c:axId val="1323549"/>
         <c:scaling>
           <c:orientation val="minMax"/>
         </c:scaling>
@@ -4025,10 +4086,11 @@
         <c:axPos val="l"/>
         <c:majorGridlines>
           <c:spPr>
-            <a:ln>
+            <a:ln w="6480">
               <a:solidFill>
                 <a:srgbClr val="b3b3b3"/>
               </a:solidFill>
+              <a:round/>
             </a:ln>
           </c:spPr>
         </c:majorGridlines>
@@ -4040,11 +4102,17 @@
               <a:p>
                 <a:pPr>
                   <a:defRPr b="0" sz="900" spc="-1" strike="noStrike">
+                    <a:solidFill>
+                      <a:srgbClr val="000000"/>
+                    </a:solidFill>
                     <a:latin typeface="Arial"/>
                   </a:defRPr>
                 </a:pPr>
                 <a:r>
                   <a:rPr b="0" sz="900" spc="-1" strike="noStrike">
+                    <a:solidFill>
+                      <a:srgbClr val="000000"/>
+                    </a:solidFill>
                     <a:latin typeface="Arial"/>
                   </a:rPr>
                   <a:t>v (m/s)</a:t>
@@ -4065,10 +4133,11 @@
         <c:minorTickMark val="none"/>
         <c:tickLblPos val="nextTo"/>
         <c:spPr>
-          <a:ln>
+          <a:ln w="6480">
             <a:solidFill>
               <a:srgbClr val="b3b3b3"/>
             </a:solidFill>
+            <a:round/>
           </a:ln>
         </c:spPr>
         <c:txPr>
@@ -4077,12 +4146,15 @@
           <a:p>
             <a:pPr>
               <a:defRPr b="0" sz="1000" spc="-1" strike="noStrike">
+                <a:solidFill>
+                  <a:srgbClr val="000000"/>
+                </a:solidFill>
                 <a:latin typeface="Arial"/>
               </a:defRPr>
             </a:pPr>
           </a:p>
         </c:txPr>
-        <c:crossAx val="84245330"/>
+        <c:crossAx val="30772734"/>
         <c:crosses val="autoZero"/>
         <c:crossBetween val="midCat"/>
       </c:valAx>
@@ -4102,7 +4174,7 @@
     <a:solidFill>
       <a:srgbClr val="ffffff"/>
     </a:solidFill>
-    <a:ln>
+    <a:ln w="9360">
       <a:noFill/>
     </a:ln>
   </c:spPr>
@@ -4122,11 +4194,17 @@
           <a:p>
             <a:pPr>
               <a:defRPr b="0" sz="1300" spc="-1" strike="noStrike">
+                <a:solidFill>
+                  <a:srgbClr val="000000"/>
+                </a:solidFill>
                 <a:latin typeface="Arial"/>
               </a:defRPr>
             </a:pPr>
             <a:r>
               <a:rPr b="0" sz="1300" spc="-1" strike="noStrike">
+                <a:solidFill>
+                  <a:srgbClr val="000000"/>
+                </a:solidFill>
                 <a:latin typeface="Arial"/>
               </a:rPr>
               <a:t>Free fall
@@ -4153,7 +4231,7 @@
           <c:order val="0"/>
           <c:tx>
             <c:strRef>
-              <c:f>label 1</c:f>
+              <c:f>label 0</c:f>
               <c:strCache>
                 <c:ptCount val="1"/>
                 <c:pt idx="0">
@@ -4200,11 +4278,15 @@
                 <a:p>
                   <a:pPr>
                     <a:defRPr b="0" sz="1000" spc="-1" strike="noStrike">
+                      <a:solidFill>
+                        <a:srgbClr val="000000"/>
+                      </a:solidFill>
                       <a:latin typeface="Arial"/>
                     </a:defRPr>
                   </a:pPr>
                 </a:p>
               </c:txPr>
+              <c:dLblPos val="r"/>
               <c:showLegendKey val="0"/>
               <c:showVal val="0"/>
               <c:showCatName val="0"/>
@@ -4218,11 +4300,15 @@
               <a:p>
                 <a:pPr>
                   <a:defRPr b="0" sz="1000" spc="-1" strike="noStrike">
+                    <a:solidFill>
+                      <a:srgbClr val="000000"/>
+                    </a:solidFill>
                     <a:latin typeface="Arial"/>
                   </a:defRPr>
                 </a:pPr>
               </a:p>
             </c:txPr>
+            <c:dLblPos val="r"/>
             <c:showLegendKey val="0"/>
             <c:showVal val="0"/>
             <c:showCatName val="0"/>
@@ -4233,6 +4319,129 @@
           </c:dLbls>
           <c:xVal>
             <c:numRef>
+              <c:f>1</c:f>
+              <c:numCache>
+                <c:formatCode>General</c:formatCode>
+                <c:ptCount val="38"/>
+                <c:pt idx="0">
+                  <c:v>0</c:v>
+                </c:pt>
+                <c:pt idx="1">
+                  <c:v>0.108</c:v>
+                </c:pt>
+                <c:pt idx="2">
+                  <c:v>0.248</c:v>
+                </c:pt>
+                <c:pt idx="3">
+                  <c:v>0.358</c:v>
+                </c:pt>
+                <c:pt idx="4">
+                  <c:v>0.499</c:v>
+                </c:pt>
+                <c:pt idx="5">
+                  <c:v>0.61</c:v>
+                </c:pt>
+                <c:pt idx="6">
+                  <c:v>0.764</c:v>
+                </c:pt>
+                <c:pt idx="7">
+                  <c:v>0.908</c:v>
+                </c:pt>
+                <c:pt idx="8">
+                  <c:v>1.029</c:v>
+                </c:pt>
+                <c:pt idx="9">
+                  <c:v>1.156</c:v>
+                </c:pt>
+                <c:pt idx="10">
+                  <c:v>1.279</c:v>
+                </c:pt>
+                <c:pt idx="11">
+                  <c:v>1.407</c:v>
+                </c:pt>
+                <c:pt idx="12">
+                  <c:v>1.531</c:v>
+                </c:pt>
+                <c:pt idx="13">
+                  <c:v>1.654</c:v>
+                </c:pt>
+                <c:pt idx="14">
+                  <c:v>1.779</c:v>
+                </c:pt>
+                <c:pt idx="15">
+                  <c:v>1.905</c:v>
+                </c:pt>
+                <c:pt idx="16">
+                  <c:v>2.03</c:v>
+                </c:pt>
+                <c:pt idx="17">
+                  <c:v>2.154</c:v>
+                </c:pt>
+                <c:pt idx="18">
+                  <c:v>2.295</c:v>
+                </c:pt>
+                <c:pt idx="19">
+                  <c:v>2.407</c:v>
+                </c:pt>
+                <c:pt idx="20">
+                  <c:v>2.529</c:v>
+                </c:pt>
+                <c:pt idx="21">
+                  <c:v>2.655</c:v>
+                </c:pt>
+                <c:pt idx="22">
+                  <c:v>2.779</c:v>
+                </c:pt>
+                <c:pt idx="23">
+                  <c:v>2.904</c:v>
+                </c:pt>
+                <c:pt idx="24">
+                  <c:v>3.045</c:v>
+                </c:pt>
+                <c:pt idx="25">
+                  <c:v>3.155</c:v>
+                </c:pt>
+                <c:pt idx="26">
+                  <c:v>3.279</c:v>
+                </c:pt>
+                <c:pt idx="27">
+                  <c:v>3.404</c:v>
+                </c:pt>
+                <c:pt idx="28">
+                  <c:v>3.529</c:v>
+                </c:pt>
+                <c:pt idx="29">
+                  <c:v>3.656</c:v>
+                </c:pt>
+                <c:pt idx="30">
+                  <c:v>3.78</c:v>
+                </c:pt>
+                <c:pt idx="31">
+                  <c:v>3.904</c:v>
+                </c:pt>
+                <c:pt idx="32">
+                  <c:v>4.045</c:v>
+                </c:pt>
+                <c:pt idx="33">
+                  <c:v>4.17</c:v>
+                </c:pt>
+                <c:pt idx="34">
+                  <c:v>4.282</c:v>
+                </c:pt>
+                <c:pt idx="35">
+                  <c:v>4.375</c:v>
+                </c:pt>
+                <c:pt idx="36">
+                  <c:v>4.532</c:v>
+                </c:pt>
+                <c:pt idx="37">
+                  <c:v>4.654</c:v>
+                </c:pt>
+              </c:numCache>
+            </c:numRef>
+          </c:xVal>
+          <c:yVal>
+            <c:numRef>
               <c:f>0</c:f>
               <c:numCache>
                 <c:formatCode>General</c:formatCode>
@@ -4241,129 +4450,6 @@
                   <c:v>0</c:v>
                 </c:pt>
                 <c:pt idx="1">
-                  <c:v>0.108</c:v>
-                </c:pt>
-                <c:pt idx="2">
-                  <c:v>0.248</c:v>
-                </c:pt>
-                <c:pt idx="3">
-                  <c:v>0.358</c:v>
-                </c:pt>
-                <c:pt idx="4">
-                  <c:v>0.499</c:v>
-                </c:pt>
-                <c:pt idx="5">
-                  <c:v>0.61</c:v>
-                </c:pt>
-                <c:pt idx="6">
-                  <c:v>0.764</c:v>
-                </c:pt>
-                <c:pt idx="7">
-                  <c:v>0.908</c:v>
-                </c:pt>
-                <c:pt idx="8">
-                  <c:v>1.029</c:v>
-                </c:pt>
-                <c:pt idx="9">
-                  <c:v>1.156</c:v>
-                </c:pt>
-                <c:pt idx="10">
-                  <c:v>1.279</c:v>
-                </c:pt>
-                <c:pt idx="11">
-                  <c:v>1.407</c:v>
-                </c:pt>
-                <c:pt idx="12">
-                  <c:v>1.531</c:v>
-                </c:pt>
-                <c:pt idx="13">
-                  <c:v>1.654</c:v>
-                </c:pt>
-                <c:pt idx="14">
-                  <c:v>1.779</c:v>
-                </c:pt>
-                <c:pt idx="15">
-                  <c:v>1.905</c:v>
-                </c:pt>
-                <c:pt idx="16">
-                  <c:v>2.03</c:v>
-                </c:pt>
-                <c:pt idx="17">
-                  <c:v>2.154</c:v>
-                </c:pt>
-                <c:pt idx="18">
-                  <c:v>2.295</c:v>
-                </c:pt>
-                <c:pt idx="19">
-                  <c:v>2.407</c:v>
-                </c:pt>
-                <c:pt idx="20">
-                  <c:v>2.529</c:v>
-                </c:pt>
-                <c:pt idx="21">
-                  <c:v>2.655</c:v>
-                </c:pt>
-                <c:pt idx="22">
-                  <c:v>2.779</c:v>
-                </c:pt>
-                <c:pt idx="23">
-                  <c:v>2.904</c:v>
-                </c:pt>
-                <c:pt idx="24">
-                  <c:v>3.045</c:v>
-                </c:pt>
-                <c:pt idx="25">
-                  <c:v>3.155</c:v>
-                </c:pt>
-                <c:pt idx="26">
-                  <c:v>3.279</c:v>
-                </c:pt>
-                <c:pt idx="27">
-                  <c:v>3.404</c:v>
-                </c:pt>
-                <c:pt idx="28">
-                  <c:v>3.529</c:v>
-                </c:pt>
-                <c:pt idx="29">
-                  <c:v>3.656</c:v>
-                </c:pt>
-                <c:pt idx="30">
-                  <c:v>3.78</c:v>
-                </c:pt>
-                <c:pt idx="31">
-                  <c:v>3.904</c:v>
-                </c:pt>
-                <c:pt idx="32">
-                  <c:v>4.045</c:v>
-                </c:pt>
-                <c:pt idx="33">
-                  <c:v>4.17</c:v>
-                </c:pt>
-                <c:pt idx="34">
-                  <c:v>4.282</c:v>
-                </c:pt>
-                <c:pt idx="35">
-                  <c:v>4.375</c:v>
-                </c:pt>
-                <c:pt idx="36">
-                  <c:v>4.532</c:v>
-                </c:pt>
-                <c:pt idx="37">
-                  <c:v>4.654</c:v>
-                </c:pt>
-              </c:numCache>
-            </c:numRef>
-          </c:xVal>
-          <c:yVal>
-            <c:numRef>
-              <c:f>1</c:f>
-              <c:numCache>
-                <c:formatCode>General</c:formatCode>
-                <c:ptCount val="38"/>
-                <c:pt idx="0">
-                  <c:v>0</c:v>
-                </c:pt>
-                <c:pt idx="1">
                   <c:v>0.4026</c:v>
                 </c:pt>
                 <c:pt idx="2">
@@ -4479,11 +4565,11 @@
           </c:yVal>
           <c:smooth val="0"/>
         </c:ser>
-        <c:axId val="17668545"/>
-        <c:axId val="2700483"/>
+        <c:axId val="800863"/>
+        <c:axId val="93370042"/>
       </c:scatterChart>
       <c:valAx>
-        <c:axId val="17668545"/>
+        <c:axId val="800863"/>
         <c:scaling>
           <c:orientation val="minMax"/>
         </c:scaling>
@@ -4491,19 +4577,21 @@
         <c:axPos val="b"/>
         <c:majorGridlines>
           <c:spPr>
-            <a:ln>
+            <a:ln w="6480">
               <a:solidFill>
                 <a:srgbClr val="b3b3b3"/>
               </a:solidFill>
+              <a:round/>
             </a:ln>
           </c:spPr>
         </c:majorGridlines>
         <c:minorGridlines>
           <c:spPr>
-            <a:ln>
+            <a:ln w="6480">
               <a:solidFill>
                 <a:srgbClr val="dddddd"/>
               </a:solidFill>
+              <a:round/>
             </a:ln>
           </c:spPr>
         </c:minorGridlines>
@@ -4515,11 +4603,17 @@
               <a:p>
                 <a:pPr>
                   <a:defRPr b="0" sz="900" spc="-1" strike="noStrike">
+                    <a:solidFill>
+                      <a:srgbClr val="000000"/>
+                    </a:solidFill>
                     <a:latin typeface="Arial"/>
                   </a:defRPr>
                 </a:pPr>
                 <a:r>
                   <a:rPr b="0" sz="900" spc="-1" strike="noStrike">
+                    <a:solidFill>
+                      <a:srgbClr val="000000"/>
+                    </a:solidFill>
                     <a:latin typeface="Arial"/>
                   </a:rPr>
                   <a:t>t (sec)</a:t>
@@ -4540,10 +4634,11 @@
         <c:minorTickMark val="none"/>
         <c:tickLblPos val="nextTo"/>
         <c:spPr>
-          <a:ln>
+          <a:ln w="6480">
             <a:solidFill>
               <a:srgbClr val="b3b3b3"/>
             </a:solidFill>
+            <a:round/>
           </a:ln>
         </c:spPr>
         <c:txPr>
@@ -4552,17 +4647,20 @@
           <a:p>
             <a:pPr>
               <a:defRPr b="0" sz="1000" spc="-1" strike="noStrike">
+                <a:solidFill>
+                  <a:srgbClr val="000000"/>
+                </a:solidFill>
                 <a:latin typeface="Arial"/>
               </a:defRPr>
             </a:pPr>
           </a:p>
         </c:txPr>
-        <c:crossAx val="2700483"/>
+        <c:crossAx val="93370042"/>
         <c:crosses val="autoZero"/>
         <c:crossBetween val="midCat"/>
       </c:valAx>
       <c:valAx>
-        <c:axId val="2700483"/>
+        <c:axId val="93370042"/>
         <c:scaling>
           <c:orientation val="minMax"/>
         </c:scaling>
@@ -4570,10 +4668,11 @@
         <c:axPos val="l"/>
         <c:majorGridlines>
           <c:spPr>
-            <a:ln>
+            <a:ln w="6480">
               <a:solidFill>
                 <a:srgbClr val="b3b3b3"/>
               </a:solidFill>
+              <a:round/>
             </a:ln>
           </c:spPr>
         </c:majorGridlines>
@@ -4585,11 +4684,17 @@
               <a:p>
                 <a:pPr>
                   <a:defRPr b="0" sz="900" spc="-1" strike="noStrike">
+                    <a:solidFill>
+                      <a:srgbClr val="000000"/>
+                    </a:solidFill>
                     <a:latin typeface="Arial"/>
                   </a:defRPr>
                 </a:pPr>
                 <a:r>
                   <a:rPr b="0" sz="900" spc="-1" strike="noStrike">
+                    <a:solidFill>
+                      <a:srgbClr val="000000"/>
+                    </a:solidFill>
                     <a:latin typeface="Arial"/>
                   </a:rPr>
                   <a:t>v (m/s)</a:t>
@@ -4610,10 +4715,11 @@
         <c:minorTickMark val="none"/>
         <c:tickLblPos val="nextTo"/>
         <c:spPr>
-          <a:ln>
+          <a:ln w="6480">
             <a:solidFill>
               <a:srgbClr val="b3b3b3"/>
             </a:solidFill>
+            <a:round/>
           </a:ln>
         </c:spPr>
         <c:txPr>
@@ -4622,12 +4728,15 @@
           <a:p>
             <a:pPr>
               <a:defRPr b="0" sz="1000" spc="-1" strike="noStrike">
+                <a:solidFill>
+                  <a:srgbClr val="000000"/>
+                </a:solidFill>
                 <a:latin typeface="Arial"/>
               </a:defRPr>
             </a:pPr>
           </a:p>
         </c:txPr>
-        <c:crossAx val="17668545"/>
+        <c:crossAx val="800863"/>
         <c:crosses val="autoZero"/>
         <c:crossBetween val="midCat"/>
       </c:valAx>
@@ -4647,7 +4756,7 @@
     <a:solidFill>
       <a:srgbClr val="ffffff"/>
     </a:solidFill>
-    <a:ln>
+    <a:ln w="9360">
       <a:noFill/>
     </a:ln>
   </c:spPr>
@@ -4667,11 +4776,17 @@
           <a:p>
             <a:pPr>
               <a:defRPr b="0" sz="1300" spc="-1" strike="noStrike">
+                <a:solidFill>
+                  <a:srgbClr val="000000"/>
+                </a:solidFill>
                 <a:latin typeface="Arial"/>
               </a:defRPr>
             </a:pPr>
             <a:r>
               <a:rPr b="0" sz="1300" spc="-1" strike="noStrike">
+                <a:solidFill>
+                  <a:srgbClr val="000000"/>
+                </a:solidFill>
                 <a:latin typeface="Arial"/>
               </a:rPr>
               <a:t>Free fall
@@ -4698,7 +4813,7 @@
           <c:order val="0"/>
           <c:tx>
             <c:strRef>
-              <c:f>categories</c:f>
+              <c:f>label 0</c:f>
               <c:strCache>
                 <c:ptCount val="1"/>
                 <c:pt idx="0">
@@ -4731,11 +4846,15 @@
               <a:p>
                 <a:pPr>
                   <a:defRPr b="0" sz="1000" spc="-1" strike="noStrike">
+                    <a:solidFill>
+                      <a:srgbClr val="000000"/>
+                    </a:solidFill>
                     <a:latin typeface="Arial"/>
                   </a:defRPr>
                 </a:pPr>
               </a:p>
             </c:txPr>
+            <c:dLblPos val="r"/>
             <c:showLegendKey val="0"/>
             <c:showVal val="0"/>
             <c:showCatName val="0"/>
@@ -4746,6 +4865,189 @@
           </c:dLbls>
           <c:xVal>
             <c:numRef>
+              <c:f>1</c:f>
+              <c:numCache>
+                <c:formatCode>General</c:formatCode>
+                <c:ptCount val="58"/>
+                <c:pt idx="0">
+                  <c:v>0</c:v>
+                </c:pt>
+                <c:pt idx="1">
+                  <c:v>0.125</c:v>
+                </c:pt>
+                <c:pt idx="2">
+                  <c:v>0.267</c:v>
+                </c:pt>
+                <c:pt idx="3">
+                  <c:v>0.375</c:v>
+                </c:pt>
+                <c:pt idx="4">
+                  <c:v>0.5</c:v>
+                </c:pt>
+                <c:pt idx="5">
+                  <c:v>0.625</c:v>
+                </c:pt>
+                <c:pt idx="6">
+                  <c:v>0.75</c:v>
+                </c:pt>
+                <c:pt idx="7">
+                  <c:v>0.875</c:v>
+                </c:pt>
+                <c:pt idx="8">
+                  <c:v>1.016</c:v>
+                </c:pt>
+                <c:pt idx="9">
+                  <c:v>1.125</c:v>
+                </c:pt>
+                <c:pt idx="10">
+                  <c:v>1.25</c:v>
+                </c:pt>
+                <c:pt idx="11">
+                  <c:v>1.375</c:v>
+                </c:pt>
+                <c:pt idx="12">
+                  <c:v>1.501</c:v>
+                </c:pt>
+                <c:pt idx="13">
+                  <c:v>1.643</c:v>
+                </c:pt>
+                <c:pt idx="14">
+                  <c:v>1.751</c:v>
+                </c:pt>
+                <c:pt idx="15">
+                  <c:v>1.877</c:v>
+                </c:pt>
+                <c:pt idx="16">
+                  <c:v>2.018</c:v>
+                </c:pt>
+                <c:pt idx="17">
+                  <c:v>2.127</c:v>
+                </c:pt>
+                <c:pt idx="18">
+                  <c:v>2.266</c:v>
+                </c:pt>
+                <c:pt idx="19">
+                  <c:v>2.393</c:v>
+                </c:pt>
+                <c:pt idx="20">
+                  <c:v>2.501</c:v>
+                </c:pt>
+                <c:pt idx="21">
+                  <c:v>2.641</c:v>
+                </c:pt>
+                <c:pt idx="22">
+                  <c:v>2.75</c:v>
+                </c:pt>
+                <c:pt idx="23">
+                  <c:v>2.875</c:v>
+                </c:pt>
+                <c:pt idx="24">
+                  <c:v>3.016</c:v>
+                </c:pt>
+                <c:pt idx="25">
+                  <c:v>3.125</c:v>
+                </c:pt>
+                <c:pt idx="26">
+                  <c:v>3.266</c:v>
+                </c:pt>
+                <c:pt idx="27">
+                  <c:v>3.391</c:v>
+                </c:pt>
+                <c:pt idx="28">
+                  <c:v>3.502</c:v>
+                </c:pt>
+                <c:pt idx="29">
+                  <c:v>3.641</c:v>
+                </c:pt>
+                <c:pt idx="30">
+                  <c:v>3.75</c:v>
+                </c:pt>
+                <c:pt idx="31">
+                  <c:v>3.875</c:v>
+                </c:pt>
+                <c:pt idx="32">
+                  <c:v>4.016</c:v>
+                </c:pt>
+                <c:pt idx="33">
+                  <c:v>4.141</c:v>
+                </c:pt>
+                <c:pt idx="34">
+                  <c:v>4.25</c:v>
+                </c:pt>
+                <c:pt idx="35">
+                  <c:v>4.375</c:v>
+                </c:pt>
+                <c:pt idx="36">
+                  <c:v>4.5</c:v>
+                </c:pt>
+                <c:pt idx="37">
+                  <c:v>4.625</c:v>
+                </c:pt>
+                <c:pt idx="38">
+                  <c:v>4.75</c:v>
+                </c:pt>
+                <c:pt idx="39">
+                  <c:v>4.875</c:v>
+                </c:pt>
+                <c:pt idx="40">
+                  <c:v>5</c:v>
+                </c:pt>
+                <c:pt idx="41">
+                  <c:v>5.142</c:v>
+                </c:pt>
+                <c:pt idx="42">
+                  <c:v>5.25</c:v>
+                </c:pt>
+                <c:pt idx="43">
+                  <c:v>5.377</c:v>
+                </c:pt>
+                <c:pt idx="44">
+                  <c:v>5.5</c:v>
+                </c:pt>
+                <c:pt idx="45">
+                  <c:v>5.625</c:v>
+                </c:pt>
+                <c:pt idx="46">
+                  <c:v>5.752</c:v>
+                </c:pt>
+                <c:pt idx="47">
+                  <c:v>5.875</c:v>
+                </c:pt>
+                <c:pt idx="48">
+                  <c:v>6</c:v>
+                </c:pt>
+                <c:pt idx="49">
+                  <c:v>6.125</c:v>
+                </c:pt>
+                <c:pt idx="50">
+                  <c:v>6.253</c:v>
+                </c:pt>
+                <c:pt idx="51">
+                  <c:v>6.391</c:v>
+                </c:pt>
+                <c:pt idx="52">
+                  <c:v>6.501</c:v>
+                </c:pt>
+                <c:pt idx="53">
+                  <c:v>6.641</c:v>
+                </c:pt>
+                <c:pt idx="54">
+                  <c:v>6.75</c:v>
+                </c:pt>
+                <c:pt idx="55">
+                  <c:v>6.875</c:v>
+                </c:pt>
+                <c:pt idx="56">
+                  <c:v>7</c:v>
+                </c:pt>
+                <c:pt idx="57">
+                  <c:v>7.125</c:v>
+                </c:pt>
+              </c:numCache>
+            </c:numRef>
+          </c:xVal>
+          <c:yVal>
+            <c:numRef>
               <c:f>0</c:f>
               <c:numCache>
                 <c:formatCode>General</c:formatCode>
@@ -4754,189 +5056,6 @@
                   <c:v>0</c:v>
                 </c:pt>
                 <c:pt idx="1">
-                  <c:v>0.125</c:v>
-                </c:pt>
-                <c:pt idx="2">
-                  <c:v>0.267</c:v>
-                </c:pt>
-                <c:pt idx="3">
-                  <c:v>0.375</c:v>
-                </c:pt>
-                <c:pt idx="4">
-                  <c:v>0.5</c:v>
-                </c:pt>
-                <c:pt idx="5">
-                  <c:v>0.625</c:v>
-                </c:pt>
-                <c:pt idx="6">
-                  <c:v>0.75</c:v>
-                </c:pt>
-                <c:pt idx="7">
-                  <c:v>0.875</c:v>
-                </c:pt>
-                <c:pt idx="8">
-                  <c:v>1.016</c:v>
-                </c:pt>
-                <c:pt idx="9">
-                  <c:v>1.125</c:v>
-                </c:pt>
-                <c:pt idx="10">
-                  <c:v>1.25</c:v>
-                </c:pt>
-                <c:pt idx="11">
-                  <c:v>1.375</c:v>
-                </c:pt>
-                <c:pt idx="12">
-                  <c:v>1.501</c:v>
-                </c:pt>
-                <c:pt idx="13">
-                  <c:v>1.643</c:v>
-                </c:pt>
-                <c:pt idx="14">
-                  <c:v>1.751</c:v>
-                </c:pt>
-                <c:pt idx="15">
-                  <c:v>1.877</c:v>
-                </c:pt>
-                <c:pt idx="16">
-                  <c:v>2.018</c:v>
-                </c:pt>
-                <c:pt idx="17">
-                  <c:v>2.127</c:v>
-                </c:pt>
-                <c:pt idx="18">
-                  <c:v>2.266</c:v>
-                </c:pt>
-                <c:pt idx="19">
-                  <c:v>2.393</c:v>
-                </c:pt>
-                <c:pt idx="20">
-                  <c:v>2.501</c:v>
-                </c:pt>
-                <c:pt idx="21">
-                  <c:v>2.641</c:v>
-                </c:pt>
-                <c:pt idx="22">
-                  <c:v>2.75</c:v>
-                </c:pt>
-                <c:pt idx="23">
-                  <c:v>2.875</c:v>
-                </c:pt>
-                <c:pt idx="24">
-                  <c:v>3.016</c:v>
-                </c:pt>
-                <c:pt idx="25">
-                  <c:v>3.125</c:v>
-                </c:pt>
-                <c:pt idx="26">
-                  <c:v>3.266</c:v>
-                </c:pt>
-                <c:pt idx="27">
-                  <c:v>3.391</c:v>
-                </c:pt>
-                <c:pt idx="28">
-                  <c:v>3.502</c:v>
-                </c:pt>
-                <c:pt idx="29">
-                  <c:v>3.641</c:v>
-                </c:pt>
-                <c:pt idx="30">
-                  <c:v>3.75</c:v>
-                </c:pt>
-                <c:pt idx="31">
-                  <c:v>3.875</c:v>
-                </c:pt>
-                <c:pt idx="32">
-                  <c:v>4.016</c:v>
-                </c:pt>
-                <c:pt idx="33">
-                  <c:v>4.141</c:v>
-                </c:pt>
-                <c:pt idx="34">
-                  <c:v>4.25</c:v>
-                </c:pt>
-                <c:pt idx="35">
-                  <c:v>4.375</c:v>
-                </c:pt>
-                <c:pt idx="36">
-                  <c:v>4.5</c:v>
-                </c:pt>
-                <c:pt idx="37">
-                  <c:v>4.625</c:v>
-                </c:pt>
-                <c:pt idx="38">
-                  <c:v>4.75</c:v>
-                </c:pt>
-                <c:pt idx="39">
-                  <c:v>4.875</c:v>
-                </c:pt>
-                <c:pt idx="40">
-                  <c:v>5</c:v>
-                </c:pt>
-                <c:pt idx="41">
-                  <c:v>5.142</c:v>
-                </c:pt>
-                <c:pt idx="42">
-                  <c:v>5.25</c:v>
-                </c:pt>
-                <c:pt idx="43">
-                  <c:v>5.377</c:v>
-                </c:pt>
-                <c:pt idx="44">
-                  <c:v>5.5</c:v>
-                </c:pt>
-                <c:pt idx="45">
-                  <c:v>5.625</c:v>
-                </c:pt>
-                <c:pt idx="46">
-                  <c:v>5.752</c:v>
-                </c:pt>
-                <c:pt idx="47">
-                  <c:v>5.875</c:v>
-                </c:pt>
-                <c:pt idx="48">
-                  <c:v>6</c:v>
-                </c:pt>
-                <c:pt idx="49">
-                  <c:v>6.125</c:v>
-                </c:pt>
-                <c:pt idx="50">
-                  <c:v>6.253</c:v>
-                </c:pt>
-                <c:pt idx="51">
-                  <c:v>6.391</c:v>
-                </c:pt>
-                <c:pt idx="52">
-                  <c:v>6.501</c:v>
-                </c:pt>
-                <c:pt idx="53">
-                  <c:v>6.641</c:v>
-                </c:pt>
-                <c:pt idx="54">
-                  <c:v>6.75</c:v>
-                </c:pt>
-                <c:pt idx="55">
-                  <c:v>6.875</c:v>
-                </c:pt>
-                <c:pt idx="56">
-                  <c:v>7</c:v>
-                </c:pt>
-                <c:pt idx="57">
-                  <c:v>7.125</c:v>
-                </c:pt>
-              </c:numCache>
-            </c:numRef>
-          </c:xVal>
-          <c:yVal>
-            <c:numRef>
-              <c:f>1</c:f>
-              <c:numCache>
-                <c:formatCode>General</c:formatCode>
-                <c:ptCount val="58"/>
-                <c:pt idx="0">
-                  <c:v>0</c:v>
-                </c:pt>
-                <c:pt idx="1">
                   <c:v>0.2031</c:v>
                 </c:pt>
                 <c:pt idx="2">
@@ -5112,11 +5231,11 @@
           </c:yVal>
           <c:smooth val="0"/>
         </c:ser>
-        <c:axId val="23538115"/>
-        <c:axId val="13740722"/>
+        <c:axId val="88457290"/>
+        <c:axId val="5974970"/>
       </c:scatterChart>
       <c:valAx>
-        <c:axId val="23538115"/>
+        <c:axId val="88457290"/>
         <c:scaling>
           <c:orientation val="minMax"/>
         </c:scaling>
@@ -5124,19 +5243,21 @@
         <c:axPos val="b"/>
         <c:majorGridlines>
           <c:spPr>
-            <a:ln>
+            <a:ln w="6480">
               <a:solidFill>
                 <a:srgbClr val="b3b3b3"/>
               </a:solidFill>
+              <a:round/>
             </a:ln>
           </c:spPr>
         </c:majorGridlines>
         <c:minorGridlines>
           <c:spPr>
-            <a:ln>
+            <a:ln w="6480">
               <a:solidFill>
                 <a:srgbClr val="dddddd"/>
               </a:solidFill>
+              <a:round/>
             </a:ln>
           </c:spPr>
         </c:minorGridlines>
@@ -5148,11 +5269,17 @@
               <a:p>
                 <a:pPr>
                   <a:defRPr b="0" sz="900" spc="-1" strike="noStrike">
+                    <a:solidFill>
+                      <a:srgbClr val="000000"/>
+                    </a:solidFill>
                     <a:latin typeface="Arial"/>
                   </a:defRPr>
                 </a:pPr>
                 <a:r>
                   <a:rPr b="0" sz="900" spc="-1" strike="noStrike">
+                    <a:solidFill>
+                      <a:srgbClr val="000000"/>
+                    </a:solidFill>
                     <a:latin typeface="Arial"/>
                   </a:rPr>
                   <a:t>t (sec)</a:t>
@@ -5173,10 +5300,11 @@
         <c:minorTickMark val="none"/>
         <c:tickLblPos val="nextTo"/>
         <c:spPr>
-          <a:ln>
+          <a:ln w="6480">
             <a:solidFill>
               <a:srgbClr val="b3b3b3"/>
             </a:solidFill>
+            <a:round/>
           </a:ln>
         </c:spPr>
         <c:txPr>
@@ -5185,17 +5313,20 @@
           <a:p>
             <a:pPr>
               <a:defRPr b="0" sz="1000" spc="-1" strike="noStrike">
+                <a:solidFill>
+                  <a:srgbClr val="000000"/>
+                </a:solidFill>
                 <a:latin typeface="Arial"/>
               </a:defRPr>
             </a:pPr>
           </a:p>
         </c:txPr>
-        <c:crossAx val="13740722"/>
+        <c:crossAx val="5974970"/>
         <c:crosses val="autoZero"/>
         <c:crossBetween val="midCat"/>
       </c:valAx>
       <c:valAx>
-        <c:axId val="13740722"/>
+        <c:axId val="5974970"/>
         <c:scaling>
           <c:orientation val="minMax"/>
         </c:scaling>
@@ -5203,10 +5334,11 @@
         <c:axPos val="l"/>
         <c:majorGridlines>
           <c:spPr>
-            <a:ln>
+            <a:ln w="6480">
               <a:solidFill>
                 <a:srgbClr val="b3b3b3"/>
               </a:solidFill>
+              <a:round/>
             </a:ln>
           </c:spPr>
         </c:majorGridlines>
@@ -5218,11 +5350,17 @@
               <a:p>
                 <a:pPr>
                   <a:defRPr b="0" sz="900" spc="-1" strike="noStrike">
+                    <a:solidFill>
+                      <a:srgbClr val="000000"/>
+                    </a:solidFill>
                     <a:latin typeface="Arial"/>
                   </a:defRPr>
                 </a:pPr>
                 <a:r>
                   <a:rPr b="0" sz="900" spc="-1" strike="noStrike">
+                    <a:solidFill>
+                      <a:srgbClr val="000000"/>
+                    </a:solidFill>
                     <a:latin typeface="Arial"/>
                   </a:rPr>
                   <a:t>v (m/s)</a:t>
@@ -5243,10 +5381,11 @@
         <c:minorTickMark val="none"/>
         <c:tickLblPos val="nextTo"/>
         <c:spPr>
-          <a:ln>
+          <a:ln w="6480">
             <a:solidFill>
               <a:srgbClr val="b3b3b3"/>
             </a:solidFill>
+            <a:round/>
           </a:ln>
         </c:spPr>
         <c:txPr>
@@ -5255,12 +5394,15 @@
           <a:p>
             <a:pPr>
               <a:defRPr b="0" sz="1000" spc="-1" strike="noStrike">
+                <a:solidFill>
+                  <a:srgbClr val="000000"/>
+                </a:solidFill>
                 <a:latin typeface="Arial"/>
               </a:defRPr>
             </a:pPr>
           </a:p>
         </c:txPr>
-        <c:crossAx val="23538115"/>
+        <c:crossAx val="88457290"/>
         <c:crosses val="autoZero"/>
         <c:crossBetween val="midCat"/>
       </c:valAx>
@@ -5280,7 +5422,7 @@
     <a:solidFill>
       <a:srgbClr val="ffffff"/>
     </a:solidFill>
-    <a:ln>
+    <a:ln w="9360">
       <a:noFill/>
     </a:ln>
   </c:spPr>
@@ -5300,11 +5442,17 @@
           <a:p>
             <a:pPr>
               <a:defRPr b="0" sz="1300" spc="-1" strike="noStrike">
+                <a:solidFill>
+                  <a:srgbClr val="000000"/>
+                </a:solidFill>
                 <a:latin typeface="Arial"/>
               </a:defRPr>
             </a:pPr>
             <a:r>
               <a:rPr b="0" sz="1300" spc="-1" strike="noStrike">
+                <a:solidFill>
+                  <a:srgbClr val="000000"/>
+                </a:solidFill>
                 <a:latin typeface="Arial"/>
               </a:rPr>
               <a:t>Free fall
@@ -5331,7 +5479,7 @@
           <c:order val="0"/>
           <c:tx>
             <c:strRef>
-              <c:f>categories</c:f>
+              <c:f>label 0</c:f>
               <c:strCache>
                 <c:ptCount val="1"/>
                 <c:pt idx="0">
@@ -5364,11 +5512,15 @@
               <a:p>
                 <a:pPr>
                   <a:defRPr b="0" sz="1000" spc="-1" strike="noStrike">
+                    <a:solidFill>
+                      <a:srgbClr val="000000"/>
+                    </a:solidFill>
                     <a:latin typeface="Arial"/>
                   </a:defRPr>
                 </a:pPr>
               </a:p>
             </c:txPr>
+            <c:dLblPos val="r"/>
             <c:showLegendKey val="0"/>
             <c:showVal val="0"/>
             <c:showCatName val="0"/>
@@ -5379,6 +5531,84 @@
           </c:dLbls>
           <c:xVal>
             <c:numRef>
+              <c:f>1</c:f>
+              <c:numCache>
+                <c:formatCode>General</c:formatCode>
+                <c:ptCount val="23"/>
+                <c:pt idx="0">
+                  <c:v>0</c:v>
+                </c:pt>
+                <c:pt idx="1">
+                  <c:v>0.14</c:v>
+                </c:pt>
+                <c:pt idx="2">
+                  <c:v>0.265</c:v>
+                </c:pt>
+                <c:pt idx="3">
+                  <c:v>0.391</c:v>
+                </c:pt>
+                <c:pt idx="4">
+                  <c:v>0.515</c:v>
+                </c:pt>
+                <c:pt idx="5">
+                  <c:v>0.656</c:v>
+                </c:pt>
+                <c:pt idx="6">
+                  <c:v>0.765</c:v>
+                </c:pt>
+                <c:pt idx="7">
+                  <c:v>0.906</c:v>
+                </c:pt>
+                <c:pt idx="8">
+                  <c:v>1.017</c:v>
+                </c:pt>
+                <c:pt idx="9">
+                  <c:v>1.143</c:v>
+                </c:pt>
+                <c:pt idx="10">
+                  <c:v>1.265</c:v>
+                </c:pt>
+                <c:pt idx="11">
+                  <c:v>1.39</c:v>
+                </c:pt>
+                <c:pt idx="12">
+                  <c:v>1.517</c:v>
+                </c:pt>
+                <c:pt idx="13">
+                  <c:v>1.642</c:v>
+                </c:pt>
+                <c:pt idx="14">
+                  <c:v>1.781</c:v>
+                </c:pt>
+                <c:pt idx="15">
+                  <c:v>1.89</c:v>
+                </c:pt>
+                <c:pt idx="16">
+                  <c:v>2.034</c:v>
+                </c:pt>
+                <c:pt idx="17">
+                  <c:v>2.141</c:v>
+                </c:pt>
+                <c:pt idx="18">
+                  <c:v>2.265</c:v>
+                </c:pt>
+                <c:pt idx="19">
+                  <c:v>2.392</c:v>
+                </c:pt>
+                <c:pt idx="20">
+                  <c:v>2.516</c:v>
+                </c:pt>
+                <c:pt idx="21">
+                  <c:v>2.641</c:v>
+                </c:pt>
+                <c:pt idx="22">
+                  <c:v>2.766</c:v>
+                </c:pt>
+              </c:numCache>
+            </c:numRef>
+          </c:xVal>
+          <c:yVal>
+            <c:numRef>
               <c:f>0</c:f>
               <c:numCache>
                 <c:formatCode>General</c:formatCode>
@@ -5387,84 +5617,6 @@
                   <c:v>0</c:v>
                 </c:pt>
                 <c:pt idx="1">
-                  <c:v>0.14</c:v>
-                </c:pt>
-                <c:pt idx="2">
-                  <c:v>0.265</c:v>
-                </c:pt>
-                <c:pt idx="3">
-                  <c:v>0.391</c:v>
-                </c:pt>
-                <c:pt idx="4">
-                  <c:v>0.515</c:v>
-                </c:pt>
-                <c:pt idx="5">
-                  <c:v>0.656</c:v>
-                </c:pt>
-                <c:pt idx="6">
-                  <c:v>0.765</c:v>
-                </c:pt>
-                <c:pt idx="7">
-                  <c:v>0.906</c:v>
-                </c:pt>
-                <c:pt idx="8">
-                  <c:v>1.017</c:v>
-                </c:pt>
-                <c:pt idx="9">
-                  <c:v>1.143</c:v>
-                </c:pt>
-                <c:pt idx="10">
-                  <c:v>1.265</c:v>
-                </c:pt>
-                <c:pt idx="11">
-                  <c:v>1.39</c:v>
-                </c:pt>
-                <c:pt idx="12">
-                  <c:v>1.517</c:v>
-                </c:pt>
-                <c:pt idx="13">
-                  <c:v>1.642</c:v>
-                </c:pt>
-                <c:pt idx="14">
-                  <c:v>1.781</c:v>
-                </c:pt>
-                <c:pt idx="15">
-                  <c:v>1.89</c:v>
-                </c:pt>
-                <c:pt idx="16">
-                  <c:v>2.034</c:v>
-                </c:pt>
-                <c:pt idx="17">
-                  <c:v>2.141</c:v>
-                </c:pt>
-                <c:pt idx="18">
-                  <c:v>2.265</c:v>
-                </c:pt>
-                <c:pt idx="19">
-                  <c:v>2.392</c:v>
-                </c:pt>
-                <c:pt idx="20">
-                  <c:v>2.516</c:v>
-                </c:pt>
-                <c:pt idx="21">
-                  <c:v>2.641</c:v>
-                </c:pt>
-                <c:pt idx="22">
-                  <c:v>2.766</c:v>
-                </c:pt>
-              </c:numCache>
-            </c:numRef>
-          </c:xVal>
-          <c:yVal>
-            <c:numRef>
-              <c:f>1</c:f>
-              <c:numCache>
-                <c:formatCode>General</c:formatCode>
-                <c:ptCount val="23"/>
-                <c:pt idx="0">
-                  <c:v>0</c:v>
-                </c:pt>
-                <c:pt idx="1">
                   <c:v>1.4624</c:v>
                 </c:pt>
                 <c:pt idx="2">
@@ -5535,11 +5687,11 @@
           </c:yVal>
           <c:smooth val="0"/>
         </c:ser>
-        <c:axId val="59844349"/>
-        <c:axId val="64162895"/>
+        <c:axId val="77478882"/>
+        <c:axId val="56641848"/>
       </c:scatterChart>
       <c:valAx>
-        <c:axId val="59844349"/>
+        <c:axId val="77478882"/>
         <c:scaling>
           <c:orientation val="minMax"/>
         </c:scaling>
@@ -5547,19 +5699,21 @@
         <c:axPos val="b"/>
         <c:majorGridlines>
           <c:spPr>
-            <a:ln>
+            <a:ln w="6480">
               <a:solidFill>
                 <a:srgbClr val="b3b3b3"/>
               </a:solidFill>
+              <a:round/>
             </a:ln>
           </c:spPr>
         </c:majorGridlines>
         <c:minorGridlines>
           <c:spPr>
-            <a:ln>
+            <a:ln w="6480">
               <a:solidFill>
                 <a:srgbClr val="dddddd"/>
               </a:solidFill>
+              <a:round/>
             </a:ln>
           </c:spPr>
         </c:minorGridlines>
@@ -5571,11 +5725,17 @@
               <a:p>
                 <a:pPr>
                   <a:defRPr b="0" sz="900" spc="-1" strike="noStrike">
+                    <a:solidFill>
+                      <a:srgbClr val="000000"/>
+                    </a:solidFill>
                     <a:latin typeface="Arial"/>
                   </a:defRPr>
                 </a:pPr>
                 <a:r>
                   <a:rPr b="0" sz="900" spc="-1" strike="noStrike">
+                    <a:solidFill>
+                      <a:srgbClr val="000000"/>
+                    </a:solidFill>
                     <a:latin typeface="Arial"/>
                   </a:rPr>
                   <a:t>t (sec)</a:t>
@@ -5596,10 +5756,11 @@
         <c:minorTickMark val="none"/>
         <c:tickLblPos val="nextTo"/>
         <c:spPr>
-          <a:ln>
+          <a:ln w="6480">
             <a:solidFill>
               <a:srgbClr val="b3b3b3"/>
             </a:solidFill>
+            <a:round/>
           </a:ln>
         </c:spPr>
         <c:txPr>
@@ -5608,17 +5769,20 @@
           <a:p>
             <a:pPr>
               <a:defRPr b="0" sz="1000" spc="-1" strike="noStrike">
+                <a:solidFill>
+                  <a:srgbClr val="000000"/>
+                </a:solidFill>
                 <a:latin typeface="Arial"/>
               </a:defRPr>
             </a:pPr>
           </a:p>
         </c:txPr>
-        <c:crossAx val="64162895"/>
+        <c:crossAx val="56641848"/>
         <c:crosses val="autoZero"/>
         <c:crossBetween val="midCat"/>
       </c:valAx>
       <c:valAx>
-        <c:axId val="64162895"/>
+        <c:axId val="56641848"/>
         <c:scaling>
           <c:orientation val="minMax"/>
         </c:scaling>
@@ -5626,10 +5790,11 @@
         <c:axPos val="l"/>
         <c:majorGridlines>
           <c:spPr>
-            <a:ln>
+            <a:ln w="6480">
               <a:solidFill>
                 <a:srgbClr val="b3b3b3"/>
               </a:solidFill>
+              <a:round/>
             </a:ln>
           </c:spPr>
         </c:majorGridlines>
@@ -5641,11 +5806,17 @@
               <a:p>
                 <a:pPr>
                   <a:defRPr b="0" sz="900" spc="-1" strike="noStrike">
+                    <a:solidFill>
+                      <a:srgbClr val="000000"/>
+                    </a:solidFill>
                     <a:latin typeface="Arial"/>
                   </a:defRPr>
                 </a:pPr>
                 <a:r>
                   <a:rPr b="0" sz="900" spc="-1" strike="noStrike">
+                    <a:solidFill>
+                      <a:srgbClr val="000000"/>
+                    </a:solidFill>
                     <a:latin typeface="Arial"/>
                   </a:rPr>
                   <a:t>v (m/s)</a:t>
@@ -5666,10 +5837,11 @@
         <c:minorTickMark val="none"/>
         <c:tickLblPos val="nextTo"/>
         <c:spPr>
-          <a:ln>
+          <a:ln w="6480">
             <a:solidFill>
               <a:srgbClr val="b3b3b3"/>
             </a:solidFill>
+            <a:round/>
           </a:ln>
         </c:spPr>
         <c:txPr>
@@ -5678,12 +5850,15 @@
           <a:p>
             <a:pPr>
               <a:defRPr b="0" sz="1000" spc="-1" strike="noStrike">
+                <a:solidFill>
+                  <a:srgbClr val="000000"/>
+                </a:solidFill>
                 <a:latin typeface="Arial"/>
               </a:defRPr>
             </a:pPr>
           </a:p>
         </c:txPr>
-        <c:crossAx val="59844349"/>
+        <c:crossAx val="77478882"/>
         <c:crosses val="autoZero"/>
         <c:crossBetween val="midCat"/>
       </c:valAx>
@@ -5703,7 +5878,7 @@
     <a:solidFill>
       <a:srgbClr val="ffffff"/>
     </a:solidFill>
-    <a:ln>
+    <a:ln w="9360">
       <a:noFill/>
     </a:ln>
   </c:spPr>
@@ -5723,11 +5898,17 @@
           <a:p>
             <a:pPr>
               <a:defRPr b="0" sz="1300" spc="-1" strike="noStrike">
+                <a:solidFill>
+                  <a:srgbClr val="000000"/>
+                </a:solidFill>
                 <a:latin typeface="Arial"/>
               </a:defRPr>
             </a:pPr>
             <a:r>
               <a:rPr b="0" sz="1300" spc="-1" strike="noStrike">
+                <a:solidFill>
+                  <a:srgbClr val="000000"/>
+                </a:solidFill>
                 <a:latin typeface="Arial"/>
               </a:rPr>
               <a:t>Free fall
@@ -5754,7 +5935,7 @@
           <c:order val="0"/>
           <c:tx>
             <c:strRef>
-              <c:f>categories</c:f>
+              <c:f>label 0</c:f>
               <c:strCache>
                 <c:ptCount val="1"/>
                 <c:pt idx="0">
@@ -5787,11 +5968,15 @@
               <a:p>
                 <a:pPr>
                   <a:defRPr b="0" sz="1000" spc="-1" strike="noStrike">
+                    <a:solidFill>
+                      <a:srgbClr val="000000"/>
+                    </a:solidFill>
                     <a:latin typeface="Arial"/>
                   </a:defRPr>
                 </a:pPr>
               </a:p>
             </c:txPr>
+            <c:dLblPos val="r"/>
             <c:showLegendKey val="0"/>
             <c:showVal val="0"/>
             <c:showCatName val="0"/>
@@ -5802,10 +5987,11 @@
           </c:dLbls>
           <c:trendline>
             <c:spPr>
-              <a:ln>
+              <a:ln w="6480">
                 <a:solidFill>
                   <a:srgbClr val="004586"/>
                 </a:solidFill>
+                <a:round/>
               </a:ln>
             </c:spPr>
             <c:trendlineType val="linear"/>
@@ -5816,6 +6002,87 @@
           </c:trendline>
           <c:xVal>
             <c:numRef>
+              <c:f>1</c:f>
+              <c:numCache>
+                <c:formatCode>General</c:formatCode>
+                <c:ptCount val="24"/>
+                <c:pt idx="0">
+                  <c:v>0</c:v>
+                </c:pt>
+                <c:pt idx="1">
+                  <c:v>0.121</c:v>
+                </c:pt>
+                <c:pt idx="2">
+                  <c:v>0.246</c:v>
+                </c:pt>
+                <c:pt idx="3">
+                  <c:v>0.371</c:v>
+                </c:pt>
+                <c:pt idx="4">
+                  <c:v>0.511</c:v>
+                </c:pt>
+                <c:pt idx="5">
+                  <c:v>0.622</c:v>
+                </c:pt>
+                <c:pt idx="6">
+                  <c:v>0.761</c:v>
+                </c:pt>
+                <c:pt idx="7">
+                  <c:v>0.87</c:v>
+                </c:pt>
+                <c:pt idx="8">
+                  <c:v>0.995</c:v>
+                </c:pt>
+                <c:pt idx="9">
+                  <c:v>1.12</c:v>
+                </c:pt>
+                <c:pt idx="10">
+                  <c:v>1.245</c:v>
+                </c:pt>
+                <c:pt idx="11">
+                  <c:v>1.386</c:v>
+                </c:pt>
+                <c:pt idx="12">
+                  <c:v>1.496</c:v>
+                </c:pt>
+                <c:pt idx="13">
+                  <c:v>1.623</c:v>
+                </c:pt>
+                <c:pt idx="14">
+                  <c:v>1.748</c:v>
+                </c:pt>
+                <c:pt idx="15">
+                  <c:v>1.87</c:v>
+                </c:pt>
+                <c:pt idx="16">
+                  <c:v>1.998</c:v>
+                </c:pt>
+                <c:pt idx="17">
+                  <c:v>2.122</c:v>
+                </c:pt>
+                <c:pt idx="18">
+                  <c:v>2.263</c:v>
+                </c:pt>
+                <c:pt idx="19">
+                  <c:v>2.386</c:v>
+                </c:pt>
+                <c:pt idx="20">
+                  <c:v>2.496</c:v>
+                </c:pt>
+                <c:pt idx="21">
+                  <c:v>2.62</c:v>
+                </c:pt>
+                <c:pt idx="22">
+                  <c:v>2.761</c:v>
+                </c:pt>
+                <c:pt idx="23">
+                  <c:v>2.87</c:v>
+                </c:pt>
+              </c:numCache>
+            </c:numRef>
+          </c:xVal>
+          <c:yVal>
+            <c:numRef>
               <c:f>0</c:f>
               <c:numCache>
                 <c:formatCode>General</c:formatCode>
@@ -5824,87 +6091,6 @@
                   <c:v>0</c:v>
                 </c:pt>
                 <c:pt idx="1">
-                  <c:v>0.121</c:v>
-                </c:pt>
-                <c:pt idx="2">
-                  <c:v>0.246</c:v>
-                </c:pt>
-                <c:pt idx="3">
-                  <c:v>0.371</c:v>
-                </c:pt>
-                <c:pt idx="4">
-                  <c:v>0.511</c:v>
-                </c:pt>
-                <c:pt idx="5">
-                  <c:v>0.622</c:v>
-                </c:pt>
-                <c:pt idx="6">
-                  <c:v>0.761</c:v>
-                </c:pt>
-                <c:pt idx="7">
-                  <c:v>0.87</c:v>
-                </c:pt>
-                <c:pt idx="8">
-                  <c:v>0.995</c:v>
-                </c:pt>
-                <c:pt idx="9">
-                  <c:v>1.12</c:v>
-                </c:pt>
-                <c:pt idx="10">
-                  <c:v>1.245</c:v>
-                </c:pt>
-                <c:pt idx="11">
-                  <c:v>1.386</c:v>
-                </c:pt>
-                <c:pt idx="12">
-                  <c:v>1.496</c:v>
-                </c:pt>
-                <c:pt idx="13">
-                  <c:v>1.623</c:v>
-                </c:pt>
-                <c:pt idx="14">
-                  <c:v>1.748</c:v>
-                </c:pt>
-                <c:pt idx="15">
-                  <c:v>1.87</c:v>
-                </c:pt>
-                <c:pt idx="16">
-                  <c:v>1.998</c:v>
-                </c:pt>
-                <c:pt idx="17">
-                  <c:v>2.122</c:v>
-                </c:pt>
-                <c:pt idx="18">
-                  <c:v>2.263</c:v>
-                </c:pt>
-                <c:pt idx="19">
-                  <c:v>2.386</c:v>
-                </c:pt>
-                <c:pt idx="20">
-                  <c:v>2.496</c:v>
-                </c:pt>
-                <c:pt idx="21">
-                  <c:v>2.62</c:v>
-                </c:pt>
-                <c:pt idx="22">
-                  <c:v>2.761</c:v>
-                </c:pt>
-                <c:pt idx="23">
-                  <c:v>2.87</c:v>
-                </c:pt>
-              </c:numCache>
-            </c:numRef>
-          </c:xVal>
-          <c:yVal>
-            <c:numRef>
-              <c:f>1</c:f>
-              <c:numCache>
-                <c:formatCode>General</c:formatCode>
-                <c:ptCount val="24"/>
-                <c:pt idx="0">
-                  <c:v>0</c:v>
-                </c:pt>
-                <c:pt idx="1">
                   <c:v>1.1866</c:v>
                 </c:pt>
                 <c:pt idx="2">
@@ -5978,11 +6164,11 @@
           </c:yVal>
           <c:smooth val="0"/>
         </c:ser>
-        <c:axId val="30689263"/>
-        <c:axId val="56199878"/>
+        <c:axId val="55504302"/>
+        <c:axId val="82570207"/>
       </c:scatterChart>
       <c:valAx>
-        <c:axId val="30689263"/>
+        <c:axId val="55504302"/>
         <c:scaling>
           <c:orientation val="minMax"/>
         </c:scaling>
@@ -5990,19 +6176,21 @@
         <c:axPos val="b"/>
         <c:majorGridlines>
           <c:spPr>
-            <a:ln>
+            <a:ln w="6480">
               <a:solidFill>
                 <a:srgbClr val="b3b3b3"/>
               </a:solidFill>
+              <a:round/>
             </a:ln>
           </c:spPr>
         </c:majorGridlines>
         <c:minorGridlines>
           <c:spPr>
-            <a:ln>
+            <a:ln w="6480">
               <a:solidFill>
                 <a:srgbClr val="dddddd"/>
               </a:solidFill>
+              <a:round/>
             </a:ln>
           </c:spPr>
         </c:minorGridlines>
@@ -6014,11 +6202,17 @@
               <a:p>
                 <a:pPr>
                   <a:defRPr b="0" sz="900" spc="-1" strike="noStrike">
+                    <a:solidFill>
+                      <a:srgbClr val="000000"/>
+                    </a:solidFill>
                     <a:latin typeface="Arial"/>
                   </a:defRPr>
                 </a:pPr>
                 <a:r>
                   <a:rPr b="0" sz="900" spc="-1" strike="noStrike">
+                    <a:solidFill>
+                      <a:srgbClr val="000000"/>
+                    </a:solidFill>
                     <a:latin typeface="Arial"/>
                   </a:rPr>
                   <a:t>t (sec)</a:t>
@@ -6039,10 +6233,11 @@
         <c:minorTickMark val="none"/>
         <c:tickLblPos val="nextTo"/>
         <c:spPr>
-          <a:ln>
+          <a:ln w="6480">
             <a:solidFill>
               <a:srgbClr val="b3b3b3"/>
             </a:solidFill>
+            <a:round/>
           </a:ln>
         </c:spPr>
         <c:txPr>
@@ -6051,17 +6246,20 @@
           <a:p>
             <a:pPr>
               <a:defRPr b="0" sz="1000" spc="-1" strike="noStrike">
+                <a:solidFill>
+                  <a:srgbClr val="000000"/>
+                </a:solidFill>
                 <a:latin typeface="Arial"/>
               </a:defRPr>
             </a:pPr>
           </a:p>
         </c:txPr>
-        <c:crossAx val="56199878"/>
+        <c:crossAx val="82570207"/>
         <c:crosses val="autoZero"/>
         <c:crossBetween val="midCat"/>
       </c:valAx>
       <c:valAx>
-        <c:axId val="56199878"/>
+        <c:axId val="82570207"/>
         <c:scaling>
           <c:orientation val="minMax"/>
         </c:scaling>
@@ -6069,10 +6267,11 @@
         <c:axPos val="l"/>
         <c:majorGridlines>
           <c:spPr>
-            <a:ln>
+            <a:ln w="6480">
               <a:solidFill>
                 <a:srgbClr val="b3b3b3"/>
               </a:solidFill>
+              <a:round/>
             </a:ln>
           </c:spPr>
         </c:majorGridlines>
@@ -6084,11 +6283,17 @@
               <a:p>
                 <a:pPr>
                   <a:defRPr b="0" sz="900" spc="-1" strike="noStrike">
+                    <a:solidFill>
+                      <a:srgbClr val="000000"/>
+                    </a:solidFill>
                     <a:latin typeface="Arial"/>
                   </a:defRPr>
                 </a:pPr>
                 <a:r>
                   <a:rPr b="0" sz="900" spc="-1" strike="noStrike">
+                    <a:solidFill>
+                      <a:srgbClr val="000000"/>
+                    </a:solidFill>
                     <a:latin typeface="Arial"/>
                   </a:rPr>
                   <a:t>v (m/s)</a:t>
@@ -6109,10 +6314,11 @@
         <c:minorTickMark val="none"/>
         <c:tickLblPos val="nextTo"/>
         <c:spPr>
-          <a:ln>
+          <a:ln w="6480">
             <a:solidFill>
               <a:srgbClr val="b3b3b3"/>
             </a:solidFill>
+            <a:round/>
           </a:ln>
         </c:spPr>
         <c:txPr>
@@ -6121,12 +6327,15 @@
           <a:p>
             <a:pPr>
               <a:defRPr b="0" sz="1000" spc="-1" strike="noStrike">
+                <a:solidFill>
+                  <a:srgbClr val="000000"/>
+                </a:solidFill>
                 <a:latin typeface="Arial"/>
               </a:defRPr>
             </a:pPr>
           </a:p>
         </c:txPr>
-        <c:crossAx val="30689263"/>
+        <c:crossAx val="55504302"/>
         <c:crosses val="autoZero"/>
         <c:crossBetween val="midCat"/>
       </c:valAx>
@@ -6146,7 +6355,7 @@
     <a:solidFill>
       <a:srgbClr val="ffffff"/>
     </a:solidFill>
-    <a:ln>
+    <a:ln w="9360">
       <a:noFill/>
     </a:ln>
   </c:spPr>
@@ -6166,11 +6375,17 @@
           <a:p>
             <a:pPr>
               <a:defRPr b="0" sz="1300" spc="-1" strike="noStrike">
+                <a:solidFill>
+                  <a:srgbClr val="000000"/>
+                </a:solidFill>
                 <a:latin typeface="Arial"/>
               </a:defRPr>
             </a:pPr>
             <a:r>
               <a:rPr b="0" sz="1300" spc="-1" strike="noStrike">
+                <a:solidFill>
+                  <a:srgbClr val="000000"/>
+                </a:solidFill>
                 <a:latin typeface="Arial"/>
               </a:rPr>
               <a:t>Free fall
@@ -6197,7 +6412,7 @@
           <c:order val="0"/>
           <c:tx>
             <c:strRef>
-              <c:f>categories</c:f>
+              <c:f>label 0</c:f>
               <c:strCache>
                 <c:ptCount val="1"/>
                 <c:pt idx="0">
@@ -6230,11 +6445,15 @@
               <a:p>
                 <a:pPr>
                   <a:defRPr b="0" sz="1000" spc="-1" strike="noStrike">
+                    <a:solidFill>
+                      <a:srgbClr val="000000"/>
+                    </a:solidFill>
                     <a:latin typeface="Arial"/>
                   </a:defRPr>
                 </a:pPr>
               </a:p>
             </c:txPr>
+            <c:dLblPos val="r"/>
             <c:showLegendKey val="0"/>
             <c:showVal val="0"/>
             <c:showCatName val="0"/>
@@ -6245,10 +6464,11 @@
           </c:dLbls>
           <c:trendline>
             <c:spPr>
-              <a:ln>
+              <a:ln w="6480">
                 <a:solidFill>
                   <a:srgbClr val="004586"/>
                 </a:solidFill>
+                <a:round/>
               </a:ln>
             </c:spPr>
             <c:trendlineType val="linear"/>
@@ -6259,6 +6479,60 @@
           </c:trendline>
           <c:xVal>
             <c:numRef>
+              <c:f>1</c:f>
+              <c:numCache>
+                <c:formatCode>General</c:formatCode>
+                <c:ptCount val="15"/>
+                <c:pt idx="0">
+                  <c:v>0</c:v>
+                </c:pt>
+                <c:pt idx="1">
+                  <c:v>0.125</c:v>
+                </c:pt>
+                <c:pt idx="2">
+                  <c:v>0.25</c:v>
+                </c:pt>
+                <c:pt idx="3">
+                  <c:v>0.375</c:v>
+                </c:pt>
+                <c:pt idx="4">
+                  <c:v>0.485</c:v>
+                </c:pt>
+                <c:pt idx="5">
+                  <c:v>0.611</c:v>
+                </c:pt>
+                <c:pt idx="6">
+                  <c:v>0.737</c:v>
+                </c:pt>
+                <c:pt idx="7">
+                  <c:v>0.875</c:v>
+                </c:pt>
+                <c:pt idx="8">
+                  <c:v>1</c:v>
+                </c:pt>
+                <c:pt idx="9">
+                  <c:v>1.112</c:v>
+                </c:pt>
+                <c:pt idx="10">
+                  <c:v>1.235</c:v>
+                </c:pt>
+                <c:pt idx="11">
+                  <c:v>1.361</c:v>
+                </c:pt>
+                <c:pt idx="12">
+                  <c:v>1.486</c:v>
+                </c:pt>
+                <c:pt idx="13">
+                  <c:v>1.625</c:v>
+                </c:pt>
+                <c:pt idx="14">
+                  <c:v>1.75</c:v>
+                </c:pt>
+              </c:numCache>
+            </c:numRef>
+          </c:xVal>
+          <c:yVal>
+            <c:numRef>
               <c:f>0</c:f>
               <c:numCache>
                 <c:formatCode>General</c:formatCode>
@@ -6267,60 +6541,6 @@
                   <c:v>0</c:v>
                 </c:pt>
                 <c:pt idx="1">
-                  <c:v>0.125</c:v>
-                </c:pt>
-                <c:pt idx="2">
-                  <c:v>0.25</c:v>
-                </c:pt>
-                <c:pt idx="3">
-                  <c:v>0.375</c:v>
-                </c:pt>
-                <c:pt idx="4">
-                  <c:v>0.485</c:v>
-                </c:pt>
-                <c:pt idx="5">
-                  <c:v>0.611</c:v>
-                </c:pt>
-                <c:pt idx="6">
-                  <c:v>0.737</c:v>
-                </c:pt>
-                <c:pt idx="7">
-                  <c:v>0.875</c:v>
-                </c:pt>
-                <c:pt idx="8">
-                  <c:v>1</c:v>
-                </c:pt>
-                <c:pt idx="9">
-                  <c:v>1.112</c:v>
-                </c:pt>
-                <c:pt idx="10">
-                  <c:v>1.235</c:v>
-                </c:pt>
-                <c:pt idx="11">
-                  <c:v>1.361</c:v>
-                </c:pt>
-                <c:pt idx="12">
-                  <c:v>1.486</c:v>
-                </c:pt>
-                <c:pt idx="13">
-                  <c:v>1.625</c:v>
-                </c:pt>
-                <c:pt idx="14">
-                  <c:v>1.75</c:v>
-                </c:pt>
-              </c:numCache>
-            </c:numRef>
-          </c:xVal>
-          <c:yVal>
-            <c:numRef>
-              <c:f>1</c:f>
-              <c:numCache>
-                <c:formatCode>General</c:formatCode>
-                <c:ptCount val="15"/>
-                <c:pt idx="0">
-                  <c:v>0</c:v>
-                </c:pt>
-                <c:pt idx="1">
                   <c:v>3.0991</c:v>
                 </c:pt>
                 <c:pt idx="2">
@@ -6367,11 +6587,11 @@
           </c:yVal>
           <c:smooth val="0"/>
         </c:ser>
-        <c:axId val="24997076"/>
-        <c:axId val="8809327"/>
+        <c:axId val="48033688"/>
+        <c:axId val="2261125"/>
       </c:scatterChart>
       <c:valAx>
-        <c:axId val="24997076"/>
+        <c:axId val="48033688"/>
         <c:scaling>
           <c:orientation val="minMax"/>
         </c:scaling>
@@ -6379,19 +6599,21 @@
         <c:axPos val="b"/>
         <c:majorGridlines>
           <c:spPr>
-            <a:ln>
+            <a:ln w="6480">
               <a:solidFill>
                 <a:srgbClr val="b3b3b3"/>
               </a:solidFill>
+              <a:round/>
             </a:ln>
           </c:spPr>
         </c:majorGridlines>
         <c:minorGridlines>
           <c:spPr>
-            <a:ln>
+            <a:ln w="6480">
               <a:solidFill>
                 <a:srgbClr val="dddddd"/>
               </a:solidFill>
+              <a:round/>
             </a:ln>
           </c:spPr>
         </c:minorGridlines>
@@ -6403,11 +6625,17 @@
               <a:p>
                 <a:pPr>
                   <a:defRPr b="0" sz="900" spc="-1" strike="noStrike">
+                    <a:solidFill>
+                      <a:srgbClr val="000000"/>
+                    </a:solidFill>
                     <a:latin typeface="Arial"/>
                   </a:defRPr>
                 </a:pPr>
                 <a:r>
                   <a:rPr b="0" sz="900" spc="-1" strike="noStrike">
+                    <a:solidFill>
+                      <a:srgbClr val="000000"/>
+                    </a:solidFill>
                     <a:latin typeface="Arial"/>
                   </a:rPr>
                   <a:t>t (sec)</a:t>
@@ -6428,10 +6656,11 @@
         <c:minorTickMark val="none"/>
         <c:tickLblPos val="nextTo"/>
         <c:spPr>
-          <a:ln>
+          <a:ln w="6480">
             <a:solidFill>
               <a:srgbClr val="b3b3b3"/>
             </a:solidFill>
+            <a:round/>
           </a:ln>
         </c:spPr>
         <c:txPr>
@@ -6440,17 +6669,20 @@
           <a:p>
             <a:pPr>
               <a:defRPr b="0" sz="1000" spc="-1" strike="noStrike">
+                <a:solidFill>
+                  <a:srgbClr val="000000"/>
+                </a:solidFill>
                 <a:latin typeface="Arial"/>
               </a:defRPr>
             </a:pPr>
           </a:p>
         </c:txPr>
-        <c:crossAx val="8809327"/>
+        <c:crossAx val="2261125"/>
         <c:crosses val="autoZero"/>
         <c:crossBetween val="midCat"/>
       </c:valAx>
       <c:valAx>
-        <c:axId val="8809327"/>
+        <c:axId val="2261125"/>
         <c:scaling>
           <c:orientation val="minMax"/>
         </c:scaling>
@@ -6458,10 +6690,11 @@
         <c:axPos val="l"/>
         <c:majorGridlines>
           <c:spPr>
-            <a:ln>
+            <a:ln w="6480">
               <a:solidFill>
                 <a:srgbClr val="b3b3b3"/>
               </a:solidFill>
+              <a:round/>
             </a:ln>
           </c:spPr>
         </c:majorGridlines>
@@ -6473,11 +6706,17 @@
               <a:p>
                 <a:pPr>
                   <a:defRPr b="0" sz="900" spc="-1" strike="noStrike">
+                    <a:solidFill>
+                      <a:srgbClr val="000000"/>
+                    </a:solidFill>
                     <a:latin typeface="Arial"/>
                   </a:defRPr>
                 </a:pPr>
                 <a:r>
                   <a:rPr b="0" sz="900" spc="-1" strike="noStrike">
+                    <a:solidFill>
+                      <a:srgbClr val="000000"/>
+                    </a:solidFill>
                     <a:latin typeface="Arial"/>
                   </a:rPr>
                   <a:t>v (m/s)</a:t>
@@ -6498,10 +6737,11 @@
         <c:minorTickMark val="none"/>
         <c:tickLblPos val="nextTo"/>
         <c:spPr>
-          <a:ln>
+          <a:ln w="6480">
             <a:solidFill>
               <a:srgbClr val="b3b3b3"/>
             </a:solidFill>
+            <a:round/>
           </a:ln>
         </c:spPr>
         <c:txPr>
@@ -6510,12 +6750,15 @@
           <a:p>
             <a:pPr>
               <a:defRPr b="0" sz="1000" spc="-1" strike="noStrike">
+                <a:solidFill>
+                  <a:srgbClr val="000000"/>
+                </a:solidFill>
                 <a:latin typeface="Arial"/>
               </a:defRPr>
             </a:pPr>
           </a:p>
         </c:txPr>
-        <c:crossAx val="24997076"/>
+        <c:crossAx val="48033688"/>
         <c:crosses val="autoZero"/>
         <c:crossBetween val="midCat"/>
       </c:valAx>
@@ -6535,7 +6778,7 @@
     <a:solidFill>
       <a:srgbClr val="ffffff"/>
     </a:solidFill>
-    <a:ln>
+    <a:ln w="9360">
       <a:noFill/>
     </a:ln>
   </c:spPr>
@@ -6555,11 +6798,17 @@
           <a:p>
             <a:pPr>
               <a:defRPr b="0" sz="1300" spc="-1" strike="noStrike">
+                <a:solidFill>
+                  <a:srgbClr val="000000"/>
+                </a:solidFill>
                 <a:latin typeface="Arial"/>
               </a:defRPr>
             </a:pPr>
             <a:r>
               <a:rPr b="0" sz="1300" spc="-1" strike="noStrike">
+                <a:solidFill>
+                  <a:srgbClr val="000000"/>
+                </a:solidFill>
                 <a:latin typeface="Arial"/>
               </a:rPr>
               <a:t>Free fall
@@ -6586,7 +6835,7 @@
           <c:order val="0"/>
           <c:tx>
             <c:strRef>
-              <c:f>label 1</c:f>
+              <c:f>label 0</c:f>
               <c:strCache>
                 <c:ptCount val="1"/>
                 <c:pt idx="0">
@@ -6633,11 +6882,15 @@
                 <a:p>
                   <a:pPr>
                     <a:defRPr b="0" sz="1000" spc="-1" strike="noStrike">
+                      <a:solidFill>
+                        <a:srgbClr val="000000"/>
+                      </a:solidFill>
                       <a:latin typeface="Arial"/>
                     </a:defRPr>
                   </a:pPr>
                 </a:p>
               </c:txPr>
+              <c:dLblPos val="r"/>
               <c:showLegendKey val="0"/>
               <c:showVal val="0"/>
               <c:showCatName val="0"/>
@@ -6651,11 +6904,15 @@
               <a:p>
                 <a:pPr>
                   <a:defRPr b="0" sz="1000" spc="-1" strike="noStrike">
+                    <a:solidFill>
+                      <a:srgbClr val="000000"/>
+                    </a:solidFill>
                     <a:latin typeface="Arial"/>
                   </a:defRPr>
                 </a:pPr>
               </a:p>
             </c:txPr>
+            <c:dLblPos val="r"/>
             <c:showLegendKey val="0"/>
             <c:showVal val="0"/>
             <c:showCatName val="0"/>
@@ -6666,10 +6923,11 @@
           </c:dLbls>
           <c:trendline>
             <c:spPr>
-              <a:ln>
+              <a:ln w="6480">
                 <a:solidFill>
                   <a:srgbClr val="004586"/>
                 </a:solidFill>
+                <a:round/>
               </a:ln>
             </c:spPr>
             <c:trendlineType val="linear"/>
@@ -6680,6 +6938,129 @@
           </c:trendline>
           <c:xVal>
             <c:numRef>
+              <c:f>1</c:f>
+              <c:numCache>
+                <c:formatCode>General</c:formatCode>
+                <c:ptCount val="38"/>
+                <c:pt idx="0">
+                  <c:v>0</c:v>
+                </c:pt>
+                <c:pt idx="1">
+                  <c:v>0.108</c:v>
+                </c:pt>
+                <c:pt idx="2">
+                  <c:v>0.248</c:v>
+                </c:pt>
+                <c:pt idx="3">
+                  <c:v>0.358</c:v>
+                </c:pt>
+                <c:pt idx="4">
+                  <c:v>0.499</c:v>
+                </c:pt>
+                <c:pt idx="5">
+                  <c:v>0.61</c:v>
+                </c:pt>
+                <c:pt idx="6">
+                  <c:v>0.764</c:v>
+                </c:pt>
+                <c:pt idx="7">
+                  <c:v>0.908</c:v>
+                </c:pt>
+                <c:pt idx="8">
+                  <c:v>1.029</c:v>
+                </c:pt>
+                <c:pt idx="9">
+                  <c:v>1.156</c:v>
+                </c:pt>
+                <c:pt idx="10">
+                  <c:v>1.279</c:v>
+                </c:pt>
+                <c:pt idx="11">
+                  <c:v>1.407</c:v>
+                </c:pt>
+                <c:pt idx="12">
+                  <c:v>1.531</c:v>
+                </c:pt>
+                <c:pt idx="13">
+                  <c:v>1.654</c:v>
+                </c:pt>
+                <c:pt idx="14">
+                  <c:v>1.779</c:v>
+                </c:pt>
+                <c:pt idx="15">
+                  <c:v>1.905</c:v>
+                </c:pt>
+                <c:pt idx="16">
+                  <c:v>2.03</c:v>
+                </c:pt>
+                <c:pt idx="17">
+                  <c:v>2.154</c:v>
+                </c:pt>
+                <c:pt idx="18">
+                  <c:v>2.295</c:v>
+                </c:pt>
+                <c:pt idx="19">
+                  <c:v>2.407</c:v>
+                </c:pt>
+                <c:pt idx="20">
+                  <c:v>2.529</c:v>
+                </c:pt>
+                <c:pt idx="21">
+                  <c:v>2.655</c:v>
+                </c:pt>
+                <c:pt idx="22">
+                  <c:v>2.779</c:v>
+                </c:pt>
+                <c:pt idx="23">
+                  <c:v>2.904</c:v>
+                </c:pt>
+                <c:pt idx="24">
+                  <c:v>3.045</c:v>
+                </c:pt>
+                <c:pt idx="25">
+                  <c:v>3.155</c:v>
+                </c:pt>
+                <c:pt idx="26">
+                  <c:v>3.279</c:v>
+                </c:pt>
+                <c:pt idx="27">
+                  <c:v>3.404</c:v>
+                </c:pt>
+                <c:pt idx="28">
+                  <c:v>3.529</c:v>
+                </c:pt>
+                <c:pt idx="29">
+                  <c:v>3.656</c:v>
+                </c:pt>
+                <c:pt idx="30">
+                  <c:v>3.78</c:v>
+                </c:pt>
+                <c:pt idx="31">
+                  <c:v>3.904</c:v>
+                </c:pt>
+                <c:pt idx="32">
+                  <c:v>4.045</c:v>
+                </c:pt>
+                <c:pt idx="33">
+                  <c:v>4.17</c:v>
+                </c:pt>
+                <c:pt idx="34">
+                  <c:v>4.282</c:v>
+                </c:pt>
+                <c:pt idx="35">
+                  <c:v>4.375</c:v>
+                </c:pt>
+                <c:pt idx="36">
+                  <c:v>4.532</c:v>
+                </c:pt>
+                <c:pt idx="37">
+                  <c:v>4.654</c:v>
+                </c:pt>
+              </c:numCache>
+            </c:numRef>
+          </c:xVal>
+          <c:yVal>
+            <c:numRef>
               <c:f>0</c:f>
               <c:numCache>
                 <c:formatCode>General</c:formatCode>
@@ -6688,129 +7069,6 @@
                   <c:v>0</c:v>
                 </c:pt>
                 <c:pt idx="1">
-                  <c:v>0.108</c:v>
-                </c:pt>
-                <c:pt idx="2">
-                  <c:v>0.248</c:v>
-                </c:pt>
-                <c:pt idx="3">
-                  <c:v>0.358</c:v>
-                </c:pt>
-                <c:pt idx="4">
-                  <c:v>0.499</c:v>
-                </c:pt>
-                <c:pt idx="5">
-                  <c:v>0.61</c:v>
-                </c:pt>
-                <c:pt idx="6">
-                  <c:v>0.764</c:v>
-                </c:pt>
-                <c:pt idx="7">
-                  <c:v>0.908</c:v>
-                </c:pt>
-                <c:pt idx="8">
-                  <c:v>1.029</c:v>
-                </c:pt>
-                <c:pt idx="9">
-                  <c:v>1.156</c:v>
-                </c:pt>
-                <c:pt idx="10">
-                  <c:v>1.279</c:v>
-                </c:pt>
-                <c:pt idx="11">
-                  <c:v>1.407</c:v>
-                </c:pt>
-                <c:pt idx="12">
-                  <c:v>1.531</c:v>
-                </c:pt>
-                <c:pt idx="13">
-                  <c:v>1.654</c:v>
-                </c:pt>
-                <c:pt idx="14">
-                  <c:v>1.779</c:v>
-                </c:pt>
-                <c:pt idx="15">
-                  <c:v>1.905</c:v>
-                </c:pt>
-                <c:pt idx="16">
-                  <c:v>2.03</c:v>
-                </c:pt>
-                <c:pt idx="17">
-                  <c:v>2.154</c:v>
-                </c:pt>
-                <c:pt idx="18">
-                  <c:v>2.295</c:v>
-                </c:pt>
-                <c:pt idx="19">
-                  <c:v>2.407</c:v>
-                </c:pt>
-                <c:pt idx="20">
-                  <c:v>2.529</c:v>
-                </c:pt>
-                <c:pt idx="21">
-                  <c:v>2.655</c:v>
-                </c:pt>
-                <c:pt idx="22">
-                  <c:v>2.779</c:v>
-                </c:pt>
-                <c:pt idx="23">
-                  <c:v>2.904</c:v>
-                </c:pt>
-                <c:pt idx="24">
-                  <c:v>3.045</c:v>
-                </c:pt>
-                <c:pt idx="25">
-                  <c:v>3.155</c:v>
-                </c:pt>
-                <c:pt idx="26">
-                  <c:v>3.279</c:v>
-                </c:pt>
-                <c:pt idx="27">
-                  <c:v>3.404</c:v>
-                </c:pt>
-                <c:pt idx="28">
-                  <c:v>3.529</c:v>
-                </c:pt>
-                <c:pt idx="29">
-                  <c:v>3.656</c:v>
-                </c:pt>
-                <c:pt idx="30">
-                  <c:v>3.78</c:v>
-                </c:pt>
-                <c:pt idx="31">
-                  <c:v>3.904</c:v>
-                </c:pt>
-                <c:pt idx="32">
-                  <c:v>4.045</c:v>
-                </c:pt>
-                <c:pt idx="33">
-                  <c:v>4.17</c:v>
-                </c:pt>
-                <c:pt idx="34">
-                  <c:v>4.282</c:v>
-                </c:pt>
-                <c:pt idx="35">
-                  <c:v>4.375</c:v>
-                </c:pt>
-                <c:pt idx="36">
-                  <c:v>4.532</c:v>
-                </c:pt>
-                <c:pt idx="37">
-                  <c:v>4.654</c:v>
-                </c:pt>
-              </c:numCache>
-            </c:numRef>
-          </c:xVal>
-          <c:yVal>
-            <c:numRef>
-              <c:f>1</c:f>
-              <c:numCache>
-                <c:formatCode>General</c:formatCode>
-                <c:ptCount val="38"/>
-                <c:pt idx="0">
-                  <c:v>0</c:v>
-                </c:pt>
-                <c:pt idx="1">
                   <c:v>0.4026</c:v>
                 </c:pt>
                 <c:pt idx="2">
@@ -6926,11 +7184,11 @@
           </c:yVal>
           <c:smooth val="0"/>
         </c:ser>
-        <c:axId val="95485819"/>
-        <c:axId val="35251655"/>
+        <c:axId val="59068499"/>
+        <c:axId val="82824236"/>
       </c:scatterChart>
       <c:valAx>
-        <c:axId val="95485819"/>
+        <c:axId val="59068499"/>
         <c:scaling>
           <c:orientation val="minMax"/>
         </c:scaling>
@@ -6938,19 +7196,21 @@
         <c:axPos val="b"/>
         <c:majorGridlines>
           <c:spPr>
-            <a:ln>
+            <a:ln w="6480">
               <a:solidFill>
                 <a:srgbClr val="b3b3b3"/>
               </a:solidFill>
+              <a:round/>
             </a:ln>
           </c:spPr>
         </c:majorGridlines>
         <c:minorGridlines>
           <c:spPr>
-            <a:ln>
+            <a:ln w="6480">
               <a:solidFill>
                 <a:srgbClr val="dddddd"/>
               </a:solidFill>
+              <a:round/>
             </a:ln>
           </c:spPr>
         </c:minorGridlines>
@@ -6962,11 +7222,17 @@
               <a:p>
                 <a:pPr>
                   <a:defRPr b="0" sz="900" spc="-1" strike="noStrike">
+                    <a:solidFill>
+                      <a:srgbClr val="000000"/>
+                    </a:solidFill>
                     <a:latin typeface="Arial"/>
                   </a:defRPr>
                 </a:pPr>
                 <a:r>
                   <a:rPr b="0" sz="900" spc="-1" strike="noStrike">
+                    <a:solidFill>
+                      <a:srgbClr val="000000"/>
+                    </a:solidFill>
                     <a:latin typeface="Arial"/>
                   </a:rPr>
                   <a:t>t (sec)</a:t>
@@ -6987,10 +7253,11 @@
         <c:minorTickMark val="none"/>
         <c:tickLblPos val="nextTo"/>
         <c:spPr>
-          <a:ln>
+          <a:ln w="6480">
             <a:solidFill>
               <a:srgbClr val="b3b3b3"/>
             </a:solidFill>
+            <a:round/>
           </a:ln>
         </c:spPr>
         <c:txPr>
@@ -6999,17 +7266,20 @@
           <a:p>
             <a:pPr>
               <a:defRPr b="0" sz="1000" spc="-1" strike="noStrike">
+                <a:solidFill>
+                  <a:srgbClr val="000000"/>
+                </a:solidFill>
                 <a:latin typeface="Arial"/>
               </a:defRPr>
             </a:pPr>
           </a:p>
         </c:txPr>
-        <c:crossAx val="35251655"/>
+        <c:crossAx val="82824236"/>
         <c:crosses val="autoZero"/>
         <c:crossBetween val="midCat"/>
       </c:valAx>
       <c:valAx>
-        <c:axId val="35251655"/>
+        <c:axId val="82824236"/>
         <c:scaling>
           <c:orientation val="minMax"/>
         </c:scaling>
@@ -7017,10 +7287,11 @@
         <c:axPos val="l"/>
         <c:majorGridlines>
           <c:spPr>
-            <a:ln>
+            <a:ln w="6480">
               <a:solidFill>
                 <a:srgbClr val="b3b3b3"/>
               </a:solidFill>
+              <a:round/>
             </a:ln>
           </c:spPr>
         </c:majorGridlines>
@@ -7032,11 +7303,17 @@
               <a:p>
                 <a:pPr>
                   <a:defRPr b="0" sz="900" spc="-1" strike="noStrike">
+                    <a:solidFill>
+                      <a:srgbClr val="000000"/>
+                    </a:solidFill>
                     <a:latin typeface="Arial"/>
                   </a:defRPr>
                 </a:pPr>
                 <a:r>
                   <a:rPr b="0" sz="900" spc="-1" strike="noStrike">
+                    <a:solidFill>
+                      <a:srgbClr val="000000"/>
+                    </a:solidFill>
                     <a:latin typeface="Arial"/>
                   </a:rPr>
                   <a:t>v (m/s)</a:t>
@@ -7057,10 +7334,11 @@
         <c:minorTickMark val="none"/>
         <c:tickLblPos val="nextTo"/>
         <c:spPr>
-          <a:ln>
+          <a:ln w="6480">
             <a:solidFill>
               <a:srgbClr val="b3b3b3"/>
             </a:solidFill>
+            <a:round/>
           </a:ln>
         </c:spPr>
         <c:txPr>
@@ -7069,12 +7347,15 @@
           <a:p>
             <a:pPr>
               <a:defRPr b="0" sz="1000" spc="-1" strike="noStrike">
+                <a:solidFill>
+                  <a:srgbClr val="000000"/>
+                </a:solidFill>
                 <a:latin typeface="Arial"/>
               </a:defRPr>
             </a:pPr>
           </a:p>
         </c:txPr>
-        <c:crossAx val="95485819"/>
+        <c:crossAx val="59068499"/>
         <c:crosses val="autoZero"/>
         <c:crossBetween val="midCat"/>
       </c:valAx>
@@ -7094,7 +7375,7 @@
     <a:solidFill>
       <a:srgbClr val="ffffff"/>
     </a:solidFill>
-    <a:ln>
+    <a:ln w="9360">
       <a:noFill/>
     </a:ln>
   </c:spPr>
@@ -7114,11 +7395,17 @@
           <a:p>
             <a:pPr>
               <a:defRPr b="0" sz="1300" spc="-1" strike="noStrike">
+                <a:solidFill>
+                  <a:srgbClr val="000000"/>
+                </a:solidFill>
                 <a:latin typeface="Arial"/>
               </a:defRPr>
             </a:pPr>
             <a:r>
               <a:rPr b="0" sz="1300" spc="-1" strike="noStrike">
+                <a:solidFill>
+                  <a:srgbClr val="000000"/>
+                </a:solidFill>
                 <a:latin typeface="Arial"/>
               </a:rPr>
               <a:t>Free fall
@@ -7145,7 +7432,7 @@
           <c:order val="0"/>
           <c:tx>
             <c:strRef>
-              <c:f>categories</c:f>
+              <c:f>label 0</c:f>
               <c:strCache>
                 <c:ptCount val="1"/>
                 <c:pt idx="0">
@@ -7178,11 +7465,15 @@
               <a:p>
                 <a:pPr>
                   <a:defRPr b="0" sz="1000" spc="-1" strike="noStrike">
+                    <a:solidFill>
+                      <a:srgbClr val="000000"/>
+                    </a:solidFill>
                     <a:latin typeface="Arial"/>
                   </a:defRPr>
                 </a:pPr>
               </a:p>
             </c:txPr>
+            <c:dLblPos val="r"/>
             <c:showLegendKey val="0"/>
             <c:showVal val="0"/>
             <c:showCatName val="0"/>
@@ -7193,10 +7484,11 @@
           </c:dLbls>
           <c:trendline>
             <c:spPr>
-              <a:ln>
+              <a:ln w="6480">
                 <a:solidFill>
                   <a:srgbClr val="004586"/>
                 </a:solidFill>
+                <a:round/>
               </a:ln>
             </c:spPr>
             <c:trendlineType val="linear"/>
@@ -7207,6 +7499,189 @@
           </c:trendline>
           <c:xVal>
             <c:numRef>
+              <c:f>1</c:f>
+              <c:numCache>
+                <c:formatCode>General</c:formatCode>
+                <c:ptCount val="58"/>
+                <c:pt idx="0">
+                  <c:v>0</c:v>
+                </c:pt>
+                <c:pt idx="1">
+                  <c:v>0.125</c:v>
+                </c:pt>
+                <c:pt idx="2">
+                  <c:v>0.267</c:v>
+                </c:pt>
+                <c:pt idx="3">
+                  <c:v>0.375</c:v>
+                </c:pt>
+                <c:pt idx="4">
+                  <c:v>0.5</c:v>
+                </c:pt>
+                <c:pt idx="5">
+                  <c:v>0.625</c:v>
+                </c:pt>
+                <c:pt idx="6">
+                  <c:v>0.75</c:v>
+                </c:pt>
+                <c:pt idx="7">
+                  <c:v>0.875</c:v>
+                </c:pt>
+                <c:pt idx="8">
+                  <c:v>1.016</c:v>
+                </c:pt>
+                <c:pt idx="9">
+                  <c:v>1.125</c:v>
+                </c:pt>
+                <c:pt idx="10">
+                  <c:v>1.25</c:v>
+                </c:pt>
+                <c:pt idx="11">
+                  <c:v>1.375</c:v>
+                </c:pt>
+                <c:pt idx="12">
+                  <c:v>1.501</c:v>
+                </c:pt>
+                <c:pt idx="13">
+                  <c:v>1.643</c:v>
+                </c:pt>
+                <c:pt idx="14">
+                  <c:v>1.751</c:v>
+                </c:pt>
+                <c:pt idx="15">
+                  <c:v>1.877</c:v>
+                </c:pt>
+                <c:pt idx="16">
+                  <c:v>2.018</c:v>
+                </c:pt>
+                <c:pt idx="17">
+                  <c:v>2.127</c:v>
+                </c:pt>
+                <c:pt idx="18">
+                  <c:v>2.266</c:v>
+                </c:pt>
+                <c:pt idx="19">
+                  <c:v>2.393</c:v>
+                </c:pt>
+                <c:pt idx="20">
+                  <c:v>2.501</c:v>
+                </c:pt>
+                <c:pt idx="21">
+                  <c:v>2.641</c:v>
+                </c:pt>
+                <c:pt idx="22">
+                  <c:v>2.75</c:v>
+                </c:pt>
+                <c:pt idx="23">
+                  <c:v>2.875</c:v>
+                </c:pt>
+                <c:pt idx="24">
+                  <c:v>3.016</c:v>
+                </c:pt>
+                <c:pt idx="25">
+                  <c:v>3.125</c:v>
+                </c:pt>
+                <c:pt idx="26">
+                  <c:v>3.266</c:v>
+                </c:pt>
+                <c:pt idx="27">
+                  <c:v>3.391</c:v>
+                </c:pt>
+                <c:pt idx="28">
+                  <c:v>3.502</c:v>
+                </c:pt>
+                <c:pt idx="29">
+                  <c:v>3.641</c:v>
+                </c:pt>
+                <c:pt idx="30">
+                  <c:v>3.75</c:v>
+                </c:pt>
+                <c:pt idx="31">
+                  <c:v>3.875</c:v>
+                </c:pt>
+                <c:pt idx="32">
+                  <c:v>4.016</c:v>
+                </c:pt>
+                <c:pt idx="33">
+                  <c:v>4.141</c:v>
+                </c:pt>
+                <c:pt idx="34">
+                  <c:v>4.25</c:v>
+                </c:pt>
+                <c:pt idx="35">
+                  <c:v>4.375</c:v>
+                </c:pt>
+                <c:pt idx="36">
+                  <c:v>4.5</c:v>
+                </c:pt>
+                <c:pt idx="37">
+                  <c:v>4.625</c:v>
+                </c:pt>
+                <c:pt idx="38">
+                  <c:v>4.75</c:v>
+                </c:pt>
+                <c:pt idx="39">
+                  <c:v>4.875</c:v>
+                </c:pt>
+                <c:pt idx="40">
+                  <c:v>5</c:v>
+                </c:pt>
+                <c:pt idx="41">
+                  <c:v>5.142</c:v>
+                </c:pt>
+                <c:pt idx="42">
+                  <c:v>5.25</c:v>
+                </c:pt>
+                <c:pt idx="43">
+                  <c:v>5.377</c:v>
+                </c:pt>
+                <c:pt idx="44">
+                  <c:v>5.5</c:v>
+                </c:pt>
+                <c:pt idx="45">
+                  <c:v>5.625</c:v>
+                </c:pt>
+                <c:pt idx="46">
+                  <c:v>5.752</c:v>
+                </c:pt>
+                <c:pt idx="47">
+                  <c:v>5.875</c:v>
+                </c:pt>
+                <c:pt idx="48">
+                  <c:v>6</c:v>
+                </c:pt>
+                <c:pt idx="49">
+                  <c:v>6.125</c:v>
+                </c:pt>
+                <c:pt idx="50">
+                  <c:v>6.253</c:v>
+                </c:pt>
+                <c:pt idx="51">
+                  <c:v>6.391</c:v>
+                </c:pt>
+                <c:pt idx="52">
+                  <c:v>6.501</c:v>
+                </c:pt>
+                <c:pt idx="53">
+                  <c:v>6.641</c:v>
+                </c:pt>
+                <c:pt idx="54">
+                  <c:v>6.75</c:v>
+                </c:pt>
+                <c:pt idx="55">
+                  <c:v>6.875</c:v>
+                </c:pt>
+                <c:pt idx="56">
+                  <c:v>7</c:v>
+                </c:pt>
+                <c:pt idx="57">
+                  <c:v>7.125</c:v>
+                </c:pt>
+              </c:numCache>
+            </c:numRef>
+          </c:xVal>
+          <c:yVal>
+            <c:numRef>
               <c:f>0</c:f>
               <c:numCache>
                 <c:formatCode>General</c:formatCode>
@@ -7215,189 +7690,6 @@
                   <c:v>0</c:v>
                 </c:pt>
                 <c:pt idx="1">
-                  <c:v>0.125</c:v>
-                </c:pt>
-                <c:pt idx="2">
-                  <c:v>0.267</c:v>
-                </c:pt>
-                <c:pt idx="3">
-                  <c:v>0.375</c:v>
-                </c:pt>
-                <c:pt idx="4">
-                  <c:v>0.5</c:v>
-                </c:pt>
-                <c:pt idx="5">
-                  <c:v>0.625</c:v>
-                </c:pt>
-                <c:pt idx="6">
-                  <c:v>0.75</c:v>
-                </c:pt>
-                <c:pt idx="7">
-                  <c:v>0.875</c:v>
-                </c:pt>
-                <c:pt idx="8">
-                  <c:v>1.016</c:v>
-                </c:pt>
-                <c:pt idx="9">
-                  <c:v>1.125</c:v>
-                </c:pt>
-                <c:pt idx="10">
-                  <c:v>1.25</c:v>
-                </c:pt>
-                <c:pt idx="11">
-                  <c:v>1.375</c:v>
-                </c:pt>
-                <c:pt idx="12">
-                  <c:v>1.501</c:v>
-                </c:pt>
-                <c:pt idx="13">
-                  <c:v>1.643</c:v>
-                </c:pt>
-                <c:pt idx="14">
-                  <c:v>1.751</c:v>
-                </c:pt>
-                <c:pt idx="15">
-                  <c:v>1.877</c:v>
-                </c:pt>
-                <c:pt idx="16">
-                  <c:v>2.018</c:v>
-                </c:pt>
-                <c:pt idx="17">
-                  <c:v>2.127</c:v>
-                </c:pt>
-                <c:pt idx="18">
-                  <c:v>2.266</c:v>
-                </c:pt>
-                <c:pt idx="19">
-                  <c:v>2.393</c:v>
-                </c:pt>
-                <c:pt idx="20">
-                  <c:v>2.501</c:v>
-                </c:pt>
-                <c:pt idx="21">
-                  <c:v>2.641</c:v>
-                </c:pt>
-                <c:pt idx="22">
-                  <c:v>2.75</c:v>
-                </c:pt>
-                <c:pt idx="23">
-                  <c:v>2.875</c:v>
-                </c:pt>
-                <c:pt idx="24">
-                  <c:v>3.016</c:v>
-                </c:pt>
-                <c:pt idx="25">
-                  <c:v>3.125</c:v>
-                </c:pt>
-                <c:pt idx="26">
-                  <c:v>3.266</c:v>
-                </c:pt>
-                <c:pt idx="27">
-                  <c:v>3.391</c:v>
-                </c:pt>
-                <c:pt idx="28">
-                  <c:v>3.502</c:v>
-                </c:pt>
-                <c:pt idx="29">
-                  <c:v>3.641</c:v>
-                </c:pt>
-                <c:pt idx="30">
-                  <c:v>3.75</c:v>
-                </c:pt>
-                <c:pt idx="31">
-                  <c:v>3.875</c:v>
-                </c:pt>
-                <c:pt idx="32">
-                  <c:v>4.016</c:v>
-                </c:pt>
-                <c:pt idx="33">
-                  <c:v>4.141</c:v>
-                </c:pt>
-                <c:pt idx="34">
-                  <c:v>4.25</c:v>
-                </c:pt>
-                <c:pt idx="35">
-                  <c:v>4.375</c:v>
-                </c:pt>
-                <c:pt idx="36">
-                  <c:v>4.5</c:v>
-                </c:pt>
-                <c:pt idx="37">
-                  <c:v>4.625</c:v>
-                </c:pt>
-                <c:pt idx="38">
-                  <c:v>4.75</c:v>
-                </c:pt>
-                <c:pt idx="39">
-                  <c:v>4.875</c:v>
-                </c:pt>
-                <c:pt idx="40">
-                  <c:v>5</c:v>
-                </c:pt>
-                <c:pt idx="41">
-                  <c:v>5.142</c:v>
-                </c:pt>
-                <c:pt idx="42">
-                  <c:v>5.25</c:v>
-                </c:pt>
-                <c:pt idx="43">
-                  <c:v>5.377</c:v>
-                </c:pt>
-                <c:pt idx="44">
-                  <c:v>5.5</c:v>
-                </c:pt>
-                <c:pt idx="45">
-                  <c:v>5.625</c:v>
-                </c:pt>
-                <c:pt idx="46">
-                  <c:v>5.752</c:v>
-                </c:pt>
-                <c:pt idx="47">
-                  <c:v>5.875</c:v>
-                </c:pt>
-                <c:pt idx="48">
-                  <c:v>6</c:v>
-                </c:pt>
-                <c:pt idx="49">
-                  <c:v>6.125</c:v>
-                </c:pt>
-                <c:pt idx="50">
-                  <c:v>6.253</c:v>
-                </c:pt>
-                <c:pt idx="51">
-                  <c:v>6.391</c:v>
-                </c:pt>
-                <c:pt idx="52">
-                  <c:v>6.501</c:v>
-                </c:pt>
-                <c:pt idx="53">
-                  <c:v>6.641</c:v>
-                </c:pt>
-                <c:pt idx="54">
-                  <c:v>6.75</c:v>
-                </c:pt>
-                <c:pt idx="55">
-                  <c:v>6.875</c:v>
-                </c:pt>
-                <c:pt idx="56">
-                  <c:v>7</c:v>
-                </c:pt>
-                <c:pt idx="57">
-                  <c:v>7.125</c:v>
-                </c:pt>
-              </c:numCache>
-            </c:numRef>
-          </c:xVal>
-          <c:yVal>
-            <c:numRef>
-              <c:f>1</c:f>
-              <c:numCache>
-                <c:formatCode>General</c:formatCode>
-                <c:ptCount val="58"/>
-                <c:pt idx="0">
-                  <c:v>0</c:v>
-                </c:pt>
-                <c:pt idx="1">
                   <c:v>0.2031</c:v>
                 </c:pt>
                 <c:pt idx="2">
@@ -7573,11 +7865,11 @@
           </c:yVal>
           <c:smooth val="0"/>
         </c:ser>
-        <c:axId val="23801763"/>
-        <c:axId val="31801639"/>
+        <c:axId val="81670579"/>
+        <c:axId val="40991054"/>
       </c:scatterChart>
       <c:valAx>
-        <c:axId val="23801763"/>
+        <c:axId val="81670579"/>
         <c:scaling>
           <c:orientation val="minMax"/>
         </c:scaling>
@@ -7585,19 +7877,21 @@
         <c:axPos val="b"/>
         <c:majorGridlines>
           <c:spPr>
-            <a:ln>
+            <a:ln w="6480">
               <a:solidFill>
                 <a:srgbClr val="b3b3b3"/>
               </a:solidFill>
+              <a:round/>
             </a:ln>
           </c:spPr>
         </c:majorGridlines>
         <c:minorGridlines>
           <c:spPr>
-            <a:ln>
+            <a:ln w="6480">
               <a:solidFill>
                 <a:srgbClr val="dddddd"/>
               </a:solidFill>
+              <a:round/>
             </a:ln>
           </c:spPr>
         </c:minorGridlines>
@@ -7609,11 +7903,17 @@
               <a:p>
                 <a:pPr>
                   <a:defRPr b="0" sz="900" spc="-1" strike="noStrike">
+                    <a:solidFill>
+                      <a:srgbClr val="000000"/>
+                    </a:solidFill>
                     <a:latin typeface="Arial"/>
                   </a:defRPr>
                 </a:pPr>
                 <a:r>
                   <a:rPr b="0" sz="900" spc="-1" strike="noStrike">
+                    <a:solidFill>
+                      <a:srgbClr val="000000"/>
+                    </a:solidFill>
                     <a:latin typeface="Arial"/>
                   </a:rPr>
                   <a:t>t (sec)</a:t>
@@ -7634,10 +7934,11 @@
         <c:minorTickMark val="none"/>
         <c:tickLblPos val="nextTo"/>
         <c:spPr>
-          <a:ln>
+          <a:ln w="6480">
             <a:solidFill>
               <a:srgbClr val="b3b3b3"/>
             </a:solidFill>
+            <a:round/>
           </a:ln>
         </c:spPr>
         <c:txPr>
@@ -7646,17 +7947,20 @@
           <a:p>
             <a:pPr>
               <a:defRPr b="0" sz="1000" spc="-1" strike="noStrike">
+                <a:solidFill>
+                  <a:srgbClr val="000000"/>
+                </a:solidFill>
                 <a:latin typeface="Arial"/>
               </a:defRPr>
             </a:pPr>
           </a:p>
         </c:txPr>
-        <c:crossAx val="31801639"/>
+        <c:crossAx val="40991054"/>
         <c:crosses val="autoZero"/>
         <c:crossBetween val="midCat"/>
       </c:valAx>
       <c:valAx>
-        <c:axId val="31801639"/>
+        <c:axId val="40991054"/>
         <c:scaling>
           <c:orientation val="minMax"/>
         </c:scaling>
@@ -7664,10 +7968,11 @@
         <c:axPos val="l"/>
         <c:majorGridlines>
           <c:spPr>
-            <a:ln>
+            <a:ln w="6480">
               <a:solidFill>
                 <a:srgbClr val="b3b3b3"/>
               </a:solidFill>
+              <a:round/>
             </a:ln>
           </c:spPr>
         </c:majorGridlines>
@@ -7679,11 +7984,17 @@
               <a:p>
                 <a:pPr>
                   <a:defRPr b="0" sz="900" spc="-1" strike="noStrike">
+                    <a:solidFill>
+                      <a:srgbClr val="000000"/>
+                    </a:solidFill>
                     <a:latin typeface="Arial"/>
                   </a:defRPr>
                 </a:pPr>
                 <a:r>
                   <a:rPr b="0" sz="900" spc="-1" strike="noStrike">
+                    <a:solidFill>
+                      <a:srgbClr val="000000"/>
+                    </a:solidFill>
                     <a:latin typeface="Arial"/>
                   </a:rPr>
                   <a:t>v (m/s)</a:t>
@@ -7704,10 +8015,11 @@
         <c:minorTickMark val="none"/>
         <c:tickLblPos val="nextTo"/>
         <c:spPr>
-          <a:ln>
+          <a:ln w="6480">
             <a:solidFill>
               <a:srgbClr val="b3b3b3"/>
             </a:solidFill>
+            <a:round/>
           </a:ln>
         </c:spPr>
         <c:txPr>
@@ -7716,12 +8028,15 @@
           <a:p>
             <a:pPr>
               <a:defRPr b="0" sz="1000" spc="-1" strike="noStrike">
+                <a:solidFill>
+                  <a:srgbClr val="000000"/>
+                </a:solidFill>
                 <a:latin typeface="Arial"/>
               </a:defRPr>
             </a:pPr>
           </a:p>
         </c:txPr>
-        <c:crossAx val="23801763"/>
+        <c:crossAx val="81670579"/>
         <c:crosses val="autoZero"/>
         <c:crossBetween val="midCat"/>
       </c:valAx>
@@ -7741,7 +8056,7 @@
     <a:solidFill>
       <a:srgbClr val="ffffff"/>
     </a:solidFill>
-    <a:ln>
+    <a:ln w="9360">
       <a:noFill/>
     </a:ln>
   </c:spPr>

</xml_diff>